<commit_message>
Updated Code Composer Studio installation
</commit_message>
<xml_diff>
--- a/1. How to program/Shimmer 3 - How to program.docx
+++ b/1. How to program/Shimmer 3 - How to program.docx
@@ -9,6 +9,8 @@
           <w:lang w:val="en-US"/>
         </w:rPr>
       </w:pPr>
+      <w:bookmarkStart w:id="0" w:name="_GoBack"/>
+      <w:bookmarkEnd w:id="0"/>
     </w:p>
     <w:p>
       <w:pPr>
@@ -121,7 +123,7 @@
           <w:lang w:eastAsia="da-DK"/>
         </w:rPr>
         <w:drawing>
-          <wp:inline distT="0" distB="0" distL="0" distR="0" wp14:anchorId="71F8A8B6" wp14:editId="6B6D34EB">
+          <wp:inline distT="0" distB="0" distL="0" distR="0" wp14:anchorId="0B8A222A" wp14:editId="4D4D5D4E">
             <wp:extent cx="5057143" cy="2752381"/>
             <wp:effectExtent l="0" t="0" r="0" b="0"/>
             <wp:docPr id="1" name="Billede 1"/>
@@ -188,8 +190,45 @@
           <w:szCs w:val="44"/>
           <w:lang w:val="en-US" w:eastAsia="da-DK"/>
         </w:rPr>
-        <w:t>Written by Steffan Lildholdt</w:t>
-      </w:r>
+        <w:t xml:space="preserve">Written by </w:t>
+      </w:r>
+      <w:proofErr w:type="spellStart"/>
+      <w:r>
+        <w:rPr>
+          <w:rFonts w:eastAsia="Times New Roman" w:cs="Arial"/>
+          <w:color w:val="000000"/>
+          <w:spacing w:val="0"/>
+          <w:sz w:val="22"/>
+          <w:szCs w:val="44"/>
+          <w:lang w:val="en-US" w:eastAsia="da-DK"/>
+        </w:rPr>
+        <w:t>Steffan</w:t>
+      </w:r>
+      <w:proofErr w:type="spellEnd"/>
+      <w:r>
+        <w:rPr>
+          <w:rFonts w:eastAsia="Times New Roman" w:cs="Arial"/>
+          <w:color w:val="000000"/>
+          <w:spacing w:val="0"/>
+          <w:sz w:val="22"/>
+          <w:szCs w:val="44"/>
+          <w:lang w:val="en-US" w:eastAsia="da-DK"/>
+        </w:rPr>
+        <w:t xml:space="preserve"> </w:t>
+      </w:r>
+      <w:proofErr w:type="spellStart"/>
+      <w:r>
+        <w:rPr>
+          <w:rFonts w:eastAsia="Times New Roman" w:cs="Arial"/>
+          <w:color w:val="000000"/>
+          <w:spacing w:val="0"/>
+          <w:sz w:val="22"/>
+          <w:szCs w:val="44"/>
+          <w:lang w:val="en-US" w:eastAsia="da-DK"/>
+        </w:rPr>
+        <w:t>Lildholdt</w:t>
+      </w:r>
+      <w:proofErr w:type="spellEnd"/>
       <w:r>
         <w:rPr>
           <w:rFonts w:eastAsia="Times New Roman" w:cs="Arial"/>
@@ -378,7 +417,7 @@
             </w:rPr>
             <w:fldChar w:fldCharType="separate"/>
           </w:r>
-          <w:hyperlink w:anchor="_Toc403909370" w:history="1">
+          <w:hyperlink w:anchor="_Toc410642513" w:history="1">
             <w:r>
               <w:rPr>
                 <w:rStyle w:val="Hyperlink"/>
@@ -389,7 +428,6 @@
             <w:r>
               <w:rPr>
                 <w:webHidden/>
-                <w:lang w:val="en-US"/>
               </w:rPr>
               <w:tab/>
             </w:r>
@@ -402,31 +440,23 @@
             <w:r>
               <w:rPr>
                 <w:webHidden/>
-                <w:lang w:val="en-US"/>
-              </w:rPr>
-              <w:instrText xml:space="preserve"> PAGEREF</w:instrText>
+              </w:rPr>
+              <w:instrText xml:space="preserve"> PAGEREF _Toc410642513 \h </w:instrText>
             </w:r>
             <w:r>
               <w:rPr>
                 <w:webHidden/>
               </w:rPr>
-              <w:instrText xml:space="preserve"> _Toc403909370 \h </w:instrText>
             </w:r>
             <w:r>
               <w:rPr>
                 <w:webHidden/>
               </w:rPr>
+              <w:fldChar w:fldCharType="separate"/>
             </w:r>
             <w:r>
               <w:rPr>
                 <w:webHidden/>
-              </w:rPr>
-              <w:fldChar w:fldCharType="separate"/>
-            </w:r>
-            <w:r>
-              <w:rPr>
-                <w:webHidden/>
-                <w:lang w:val="en-US"/>
               </w:rPr>
               <w:t>1</w:t>
             </w:r>
@@ -450,7 +480,7 @@
               <w:lang w:eastAsia="da-DK"/>
             </w:rPr>
           </w:pPr>
-          <w:hyperlink w:anchor="_Toc403909371" w:history="1">
+          <w:hyperlink w:anchor="_Toc410642514" w:history="1">
             <w:r>
               <w:rPr>
                 <w:rStyle w:val="Hyperlink"/>
@@ -478,7 +508,7 @@
                 <w:noProof/>
                 <w:webHidden/>
               </w:rPr>
-              <w:instrText xml:space="preserve"> PAGEREF _Toc403909371 \h </w:instrText>
+              <w:instrText xml:space="preserve"> PAGEREF _Toc410642514 \h </w:instrText>
             </w:r>
             <w:r>
               <w:rPr>
@@ -521,7 +551,7 @@
               <w:lang w:eastAsia="da-DK"/>
             </w:rPr>
           </w:pPr>
-          <w:hyperlink w:anchor="_Toc403909372" w:history="1">
+          <w:hyperlink w:anchor="_Toc410642515" w:history="1">
             <w:r>
               <w:rPr>
                 <w:rStyle w:val="Hyperlink"/>
@@ -549,7 +579,7 @@
                 <w:noProof/>
                 <w:webHidden/>
               </w:rPr>
-              <w:instrText xml:space="preserve"> PAGEREF _Toc403909372 \h </w:instrText>
+              <w:instrText xml:space="preserve"> PAGEREF _Toc410642515 \h </w:instrText>
             </w:r>
             <w:r>
               <w:rPr>
@@ -569,7 +599,7 @@
                 <w:noProof/>
                 <w:webHidden/>
               </w:rPr>
-              <w:t>1</w:t>
+              <w:t>2</w:t>
             </w:r>
             <w:r>
               <w:rPr>
@@ -592,7 +622,7 @@
               <w:lang w:eastAsia="da-DK"/>
             </w:rPr>
           </w:pPr>
-          <w:hyperlink w:anchor="_Toc403909373" w:history="1">
+          <w:hyperlink w:anchor="_Toc410642516" w:history="1">
             <w:r>
               <w:rPr>
                 <w:rStyle w:val="Hyperlink"/>
@@ -620,7 +650,7 @@
                 <w:noProof/>
                 <w:webHidden/>
               </w:rPr>
-              <w:instrText xml:space="preserve"> PAGEREF _Toc403909373 \h </w:instrText>
+              <w:instrText xml:space="preserve"> PAGEREF _Toc410642516 \h </w:instrText>
             </w:r>
             <w:r>
               <w:rPr>
@@ -640,7 +670,7 @@
                 <w:noProof/>
                 <w:webHidden/>
               </w:rPr>
-              <w:t>1</w:t>
+              <w:t>2</w:t>
             </w:r>
             <w:r>
               <w:rPr>
@@ -663,7 +693,7 @@
               <w:lang w:eastAsia="da-DK"/>
             </w:rPr>
           </w:pPr>
-          <w:hyperlink w:anchor="_Toc403909374" w:history="1">
+          <w:hyperlink w:anchor="_Toc410642517" w:history="1">
             <w:r>
               <w:rPr>
                 <w:rStyle w:val="Hyperlink"/>
@@ -691,7 +721,7 @@
                 <w:noProof/>
                 <w:webHidden/>
               </w:rPr>
-              <w:instrText xml:space="preserve"> PAGEREF _Toc403909374 \h </w:instrText>
+              <w:instrText xml:space="preserve"> PAGEREF _Toc410642517 \h </w:instrText>
             </w:r>
             <w:r>
               <w:rPr>
@@ -711,7 +741,7 @@
                 <w:noProof/>
                 <w:webHidden/>
               </w:rPr>
-              <w:t>1</w:t>
+              <w:t>3</w:t>
             </w:r>
             <w:r>
               <w:rPr>
@@ -734,7 +764,7 @@
               <w:lang w:eastAsia="da-DK"/>
             </w:rPr>
           </w:pPr>
-          <w:hyperlink w:anchor="_Toc403909375" w:history="1">
+          <w:hyperlink w:anchor="_Toc410642518" w:history="1">
             <w:r>
               <w:rPr>
                 <w:rStyle w:val="Hyperlink"/>
@@ -758,7 +788,7 @@
               <w:rPr>
                 <w:webHidden/>
               </w:rPr>
-              <w:instrText xml:space="preserve"> PAGEREF _Toc403909375 \h </w:instrText>
+              <w:instrText xml:space="preserve"> PAGEREF _Toc410642518 \h </w:instrText>
             </w:r>
             <w:r>
               <w:rPr>
@@ -775,7 +805,7 @@
               <w:rPr>
                 <w:webHidden/>
               </w:rPr>
-              <w:t>2</w:t>
+              <w:t>4</w:t>
             </w:r>
             <w:r>
               <w:rPr>
@@ -797,7 +827,7 @@
               <w:lang w:eastAsia="da-DK"/>
             </w:rPr>
           </w:pPr>
-          <w:hyperlink w:anchor="_Toc403909376" w:history="1">
+          <w:hyperlink w:anchor="_Toc410642519" w:history="1">
             <w:r>
               <w:rPr>
                 <w:rStyle w:val="Hyperlink"/>
@@ -825,7 +855,7 @@
                 <w:noProof/>
                 <w:webHidden/>
               </w:rPr>
-              <w:instrText xml:space="preserve"> PAGEREF _Toc403909376 \h </w:instrText>
+              <w:instrText xml:space="preserve"> PAGEREF _Toc410642519 \h </w:instrText>
             </w:r>
             <w:r>
               <w:rPr>
@@ -845,7 +875,7 @@
                 <w:noProof/>
                 <w:webHidden/>
               </w:rPr>
-              <w:t>2</w:t>
+              <w:t>4</w:t>
             </w:r>
             <w:r>
               <w:rPr>
@@ -868,7 +898,7 @@
               <w:lang w:eastAsia="da-DK"/>
             </w:rPr>
           </w:pPr>
-          <w:hyperlink w:anchor="_Toc403909377" w:history="1">
+          <w:hyperlink w:anchor="_Toc410642520" w:history="1">
             <w:r>
               <w:rPr>
                 <w:rStyle w:val="Hyperlink"/>
@@ -896,7 +926,7 @@
                 <w:noProof/>
                 <w:webHidden/>
               </w:rPr>
-              <w:instrText xml:space="preserve"> PAGEREF _Toc403909377 \h </w:instrText>
+              <w:instrText xml:space="preserve"> PAGEREF _Toc410642520 \h </w:instrText>
             </w:r>
             <w:r>
               <w:rPr>
@@ -916,7 +946,7 @@
                 <w:noProof/>
                 <w:webHidden/>
               </w:rPr>
-              <w:t>3</w:t>
+              <w:t>5</w:t>
             </w:r>
             <w:r>
               <w:rPr>
@@ -939,7 +969,7 @@
               <w:lang w:eastAsia="da-DK"/>
             </w:rPr>
           </w:pPr>
-          <w:hyperlink w:anchor="_Toc403909378" w:history="1">
+          <w:hyperlink w:anchor="_Toc410642521" w:history="1">
             <w:r>
               <w:rPr>
                 <w:rStyle w:val="Hyperlink"/>
@@ -967,7 +997,7 @@
                 <w:noProof/>
                 <w:webHidden/>
               </w:rPr>
-              <w:instrText xml:space="preserve"> PAGEREF _Toc403909378 \h </w:instrText>
+              <w:instrText xml:space="preserve"> PAGEREF _Toc410642521 \h </w:instrText>
             </w:r>
             <w:r>
               <w:rPr>
@@ -987,7 +1017,7 @@
                 <w:noProof/>
                 <w:webHidden/>
               </w:rPr>
-              <w:t>3</w:t>
+              <w:t>5</w:t>
             </w:r>
             <w:r>
               <w:rPr>
@@ -1055,129 +1085,29 @@
           <w:lang w:val="en-US"/>
         </w:rPr>
       </w:pPr>
-      <w:bookmarkStart w:id="0" w:name="_Toc403909370"/>
+      <w:bookmarkStart w:id="1" w:name="_Toc410642513"/>
       <w:r>
         <w:rPr>
           <w:lang w:val="en-US"/>
         </w:rPr>
         <w:lastRenderedPageBreak/>
         <w:t>Required software</w:t>
-      </w:r>
-      <w:bookmarkEnd w:id="0"/>
-    </w:p>
-    <w:p>
-      <w:pPr>
-        <w:pStyle w:val="Overskrift2"/>
-        <w:rPr>
-          <w:lang w:val="en-US"/>
-        </w:rPr>
-      </w:pPr>
-      <w:bookmarkStart w:id="1" w:name="_Toc403909371"/>
-      <w:r>
-        <w:rPr>
-          <w:lang w:val="en-US"/>
-        </w:rPr>
-        <w:t>Code composer</w:t>
       </w:r>
       <w:bookmarkEnd w:id="1"/>
     </w:p>
     <w:p>
       <w:pPr>
-        <w:rPr>
-          <w:lang w:val="en-US"/>
-        </w:rPr>
-      </w:pPr>
-      <w:r>
-        <w:rPr>
-          <w:lang w:val="en-US"/>
-        </w:rPr>
-        <w:t xml:space="preserve">Code Composer from Texas Instruments is the IDE used to </w:t>
-      </w:r>
-      <w:r>
-        <w:rPr>
-          <w:lang w:val="en-US"/>
-        </w:rPr>
-        <w:t xml:space="preserve">compile the programs </w:t>
-      </w:r>
-      <w:r>
-        <w:rPr>
-          <w:lang w:val="en-US"/>
-        </w:rPr>
-        <w:t>targeted</w:t>
-      </w:r>
-      <w:r>
-        <w:rPr>
-          <w:lang w:val="en-US"/>
-        </w:rPr>
-        <w:t xml:space="preserve"> </w:t>
-      </w:r>
-      <w:r>
-        <w:rPr>
-          <w:lang w:val="en-US"/>
-        </w:rPr>
-        <w:t xml:space="preserve">the </w:t>
-      </w:r>
-      <w:r>
-        <w:rPr>
-          <w:lang w:val="en-US"/>
-        </w:rPr>
-        <w:t>embedded controller (TI MSP430)</w:t>
-      </w:r>
-      <w:r>
-        <w:rPr>
-          <w:lang w:val="en-US"/>
-        </w:rPr>
-        <w:t xml:space="preserve"> of the shimmer3 device</w:t>
-      </w:r>
-      <w:r>
-        <w:rPr>
-          <w:lang w:val="en-US"/>
-        </w:rPr>
-        <w:t>. It can be downloaded here:</w:t>
-      </w:r>
-    </w:p>
-    <w:p>
-      <w:pPr>
-        <w:rPr>
-          <w:lang w:val="en-US"/>
-        </w:rPr>
-      </w:pPr>
-      <w:hyperlink r:id="rId12" w:history="1">
-        <w:r>
-          <w:rPr>
-            <w:rStyle w:val="Hyperlink"/>
-            <w:lang w:val="en-US"/>
-          </w:rPr>
-          <w:t>http://processors.wiki.ti.com/index.php/Download_CCS</w:t>
-        </w:r>
-      </w:hyperlink>
-    </w:p>
-    <w:p>
-      <w:pPr>
-        <w:rPr>
-          <w:lang w:val="en-US"/>
-        </w:rPr>
-      </w:pPr>
-      <w:r>
-        <w:rPr>
-          <w:lang w:val="en-US"/>
-        </w:rPr>
-        <w:t>Notice that TI has made a restriction in the free version of this program so that the code size cannot exceed 16KB.</w:t>
-      </w:r>
-    </w:p>
-    <w:p>
-      <w:pPr>
         <w:pStyle w:val="Overskrift2"/>
         <w:rPr>
           <w:lang w:val="en-US"/>
         </w:rPr>
       </w:pPr>
-      <w:bookmarkStart w:id="2" w:name="_Toc403909372"/>
-      <w:r>
-        <w:rPr>
-          <w:lang w:val="en-US"/>
-        </w:rPr>
-        <w:t>Shimmer3 Bootstrap Loader (BSL)</w:t>
+      <w:bookmarkStart w:id="2" w:name="_Toc410642514"/>
+      <w:r>
+        <w:rPr>
+          <w:lang w:val="en-US"/>
+        </w:rPr>
+        <w:t>Code composer</w:t>
       </w:r>
       <w:bookmarkEnd w:id="2"/>
     </w:p>
@@ -1191,60 +1121,41 @@
         <w:rPr>
           <w:lang w:val="en-US"/>
         </w:rPr>
-        <w:t>It is not possible to download a program onto the shimmer3 device directly from Code Composer. Therefore the Shimmer3 Bootstrap Loader (BSL) is needed in order to transfer the generated Hex file from Code Composer to the controller of the shimmer3 device. T</w:t>
-      </w:r>
-      <w:r>
-        <w:rPr>
-          <w:lang w:val="en-US"/>
-        </w:rPr>
-        <w:t>he program is located in the folder “</w:t>
-      </w:r>
-      <w:r>
-        <w:rPr>
-          <w:lang w:val="en-US"/>
-        </w:rPr>
-        <w:t>Resources</w:t>
-      </w:r>
-      <w:r>
-        <w:rPr>
-          <w:lang w:val="en-US"/>
-        </w:rPr>
-        <w:t xml:space="preserve">/Bootstrap Loader”. </w:t>
-      </w:r>
-      <w:r>
-        <w:rPr>
-          <w:lang w:val="en-US"/>
-        </w:rPr>
-        <w:t>No installation is required here. It can be run dir</w:t>
-      </w:r>
-      <w:r>
-        <w:rPr>
-          <w:lang w:val="en-US"/>
-        </w:rPr>
-        <w:t>ectly from the .exe file</w:t>
-      </w:r>
-      <w:r>
-        <w:rPr>
-          <w:lang w:val="en-US"/>
-        </w:rPr>
-        <w:t>.</w:t>
+        <w:t>Code Composer Studio from Texas Instruments is the IDE used to compile the programs targeted the embedded controller (TI MSP430) of the Shimmer3 device. It can be downloaded here:</w:t>
       </w:r>
     </w:p>
     <w:p>
       <w:pPr>
-        <w:pStyle w:val="Overskrift2"/>
-        <w:rPr>
-          <w:lang w:val="en-US"/>
-        </w:rPr>
-      </w:pPr>
-      <w:bookmarkStart w:id="3" w:name="_Toc403909373"/>
-      <w:r>
-        <w:rPr>
-          <w:lang w:val="en-US"/>
-        </w:rPr>
-        <w:t>Sample programs</w:t>
-      </w:r>
-      <w:bookmarkEnd w:id="3"/>
+        <w:rPr>
+          <w:lang w:val="en-US"/>
+        </w:rPr>
+      </w:pPr>
+      <w:r>
+        <w:fldChar w:fldCharType="begin"/>
+      </w:r>
+      <w:r>
+        <w:rPr>
+          <w:lang w:val="en-US"/>
+        </w:rPr>
+        <w:instrText xml:space="preserve"> HYPERLINK "http://processors.wiki.ti.com/index.php/Download_CCS" </w:instrText>
+      </w:r>
+      <w:r>
+        <w:fldChar w:fldCharType="separate"/>
+      </w:r>
+      <w:r>
+        <w:rPr>
+          <w:rStyle w:val="Hyperlink"/>
+          <w:lang w:val="en-US"/>
+        </w:rPr>
+        <w:t>http://processors.wiki.ti.com/index.php/Download_CCS</w:t>
+      </w:r>
+      <w:r>
+        <w:rPr>
+          <w:rStyle w:val="Hyperlink"/>
+          <w:lang w:val="en-US"/>
+        </w:rPr>
+        <w:fldChar w:fldCharType="end"/>
+      </w:r>
     </w:p>
     <w:p>
       <w:pPr>
@@ -1256,49 +1167,7 @@
         <w:rPr>
           <w:lang w:val="en-US"/>
         </w:rPr>
-        <w:t>Shimmer has made various sample programs that uses the different functionalities of the shimmer device. These</w:t>
-      </w:r>
-      <w:r>
-        <w:rPr>
-          <w:lang w:val="en-US"/>
-        </w:rPr>
-        <w:t xml:space="preserve"> programs</w:t>
-      </w:r>
-      <w:r>
-        <w:rPr>
-          <w:lang w:val="en-US"/>
-        </w:rPr>
-        <w:t xml:space="preserve"> are a great starting point when developing custom applications. </w:t>
-      </w:r>
-      <w:r>
-        <w:rPr>
-          <w:lang w:val="en-US"/>
-        </w:rPr>
-        <w:t>The</w:t>
-      </w:r>
-      <w:r>
-        <w:rPr>
-          <w:lang w:val="en-US"/>
-        </w:rPr>
-        <w:t xml:space="preserve"> </w:t>
-      </w:r>
-      <w:r>
-        <w:rPr>
-          <w:lang w:val="en-US"/>
-        </w:rPr>
-        <w:t>sample programs are</w:t>
-      </w:r>
-      <w:r>
-        <w:rPr>
-          <w:lang w:val="en-US"/>
-        </w:rPr>
-        <w:t xml:space="preserve"> included in the Bootstrap Loader but only as Hex files so</w:t>
-      </w:r>
-      <w:r>
-        <w:rPr>
-          <w:lang w:val="en-US"/>
-        </w:rPr>
-        <w:t xml:space="preserve"> that it is impossible to inspect the structure of the code behind. However the sample programs are maintained at a Github repository where the actual code can be downloaded and modified:</w:t>
+        <w:t>To be able to download, you’ll need to create a My TI account. When creating this, use your institutional email (for example &lt;name&gt;@post.au.dk), because Texas Instruments doesn’t accept emails that are not from an institution.</w:t>
       </w:r>
     </w:p>
     <w:p>
@@ -1307,68 +1176,707 @@
           <w:lang w:val="en-US"/>
         </w:rPr>
       </w:pPr>
-      <w:hyperlink r:id="rId13" w:history="1">
-        <w:r>
-          <w:rPr>
-            <w:rStyle w:val="Hyperlink"/>
-            <w:lang w:val="en-US"/>
-          </w:rPr>
-          <w:t>https://github.com/ShimmerResearch/shimmer3/tree/015b696fd36076cbf6c45e70ac3c4e345dd10c06/apps</w:t>
-        </w:r>
-      </w:hyperlink>
+      <w:r>
+        <w:rPr>
+          <w:noProof/>
+          <w:lang w:eastAsia="da-DK"/>
+        </w:rPr>
+        <mc:AlternateContent>
+          <mc:Choice Requires="wps">
+            <w:drawing>
+              <wp:anchor distT="0" distB="0" distL="114300" distR="114300" simplePos="0" relativeHeight="251662336" behindDoc="0" locked="0" layoutInCell="1" allowOverlap="1" wp14:anchorId="5D54B731" wp14:editId="1604B795">
+                <wp:simplePos x="0" y="0"/>
+                <wp:positionH relativeFrom="column">
+                  <wp:posOffset>394970</wp:posOffset>
+                </wp:positionH>
+                <wp:positionV relativeFrom="paragraph">
+                  <wp:posOffset>4076766</wp:posOffset>
+                </wp:positionV>
+                <wp:extent cx="4607560" cy="635"/>
+                <wp:effectExtent l="0" t="0" r="2540" b="1905"/>
+                <wp:wrapNone/>
+                <wp:docPr id="7" name="Tekstboks 7"/>
+                <wp:cNvGraphicFramePr/>
+                <a:graphic xmlns:a="http://schemas.openxmlformats.org/drawingml/2006/main">
+                  <a:graphicData uri="http://schemas.microsoft.com/office/word/2010/wordprocessingShape">
+                    <wps:wsp>
+                      <wps:cNvSpPr txBox="1"/>
+                      <wps:spPr>
+                        <a:xfrm>
+                          <a:off x="0" y="0"/>
+                          <a:ext cx="4607560" cy="635"/>
+                        </a:xfrm>
+                        <a:prstGeom prst="rect">
+                          <a:avLst/>
+                        </a:prstGeom>
+                        <a:solidFill>
+                          <a:prstClr val="white"/>
+                        </a:solidFill>
+                        <a:ln>
+                          <a:noFill/>
+                        </a:ln>
+                        <a:effectLst/>
+                      </wps:spPr>
+                      <wps:txbx>
+                        <w:txbxContent>
+                          <w:p>
+                            <w:pPr>
+                              <w:pStyle w:val="Billedtekst"/>
+                              <w:rPr>
+                                <w:noProof/>
+                                <w:color w:val="0D0D0D" w:themeColor="text1" w:themeTint="F2"/>
+                                <w:sz w:val="20"/>
+                                <w:lang w:val="en-US"/>
+                              </w:rPr>
+                            </w:pPr>
+                            <w:bookmarkStart w:id="3" w:name="_Ref410642919"/>
+                            <w:proofErr w:type="gramStart"/>
+                            <w:r>
+                              <w:rPr>
+                                <w:lang w:val="en-US"/>
+                              </w:rPr>
+                              <w:t xml:space="preserve">Figure </w:t>
+                            </w:r>
+                            <w:r>
+                              <w:fldChar w:fldCharType="begin"/>
+                            </w:r>
+                            <w:r>
+                              <w:rPr>
+                                <w:lang w:val="en-US"/>
+                              </w:rPr>
+                              <w:instrText xml:space="preserve"> STYLEREF 1 \s </w:instrText>
+                            </w:r>
+                            <w:r>
+                              <w:fldChar w:fldCharType="separate"/>
+                            </w:r>
+                            <w:r>
+                              <w:rPr>
+                                <w:noProof/>
+                                <w:lang w:val="en-US"/>
+                              </w:rPr>
+                              <w:t>1</w:t>
+                            </w:r>
+                            <w:r>
+                              <w:fldChar w:fldCharType="end"/>
+                            </w:r>
+                            <w:r>
+                              <w:rPr>
+                                <w:lang w:val="en-US"/>
+                              </w:rPr>
+                              <w:noBreakHyphen/>
+                            </w:r>
+                            <w:r>
+                              <w:fldChar w:fldCharType="begin"/>
+                            </w:r>
+                            <w:r>
+                              <w:rPr>
+                                <w:lang w:val="en-US"/>
+                              </w:rPr>
+                              <w:instrText xml:space="preserve"> SEQ Figure \* ARABIC \s 1 </w:instrText>
+                            </w:r>
+                            <w:r>
+                              <w:fldChar w:fldCharType="separate"/>
+                            </w:r>
+                            <w:r>
+                              <w:rPr>
+                                <w:noProof/>
+                                <w:lang w:val="en-US"/>
+                              </w:rPr>
+                              <w:t>1</w:t>
+                            </w:r>
+                            <w:r>
+                              <w:fldChar w:fldCharType="end"/>
+                            </w:r>
+                            <w:bookmarkEnd w:id="3"/>
+                            <w:r>
+                              <w:rPr>
+                                <w:lang w:val="en-US"/>
+                              </w:rPr>
+                              <w:t xml:space="preserve"> - MSP430's compiler selected to be installed.</w:t>
+                            </w:r>
+                            <w:proofErr w:type="gramEnd"/>
+                          </w:p>
+                        </w:txbxContent>
+                      </wps:txbx>
+                      <wps:bodyPr rot="0" spcFirstLastPara="0" vertOverflow="overflow" horzOverflow="overflow" vert="horz" wrap="square" lIns="0" tIns="0" rIns="0" bIns="0" numCol="1" spcCol="0" rtlCol="0" fromWordArt="0" anchor="t" anchorCtr="0" forceAA="0" compatLnSpc="1">
+                        <a:prstTxWarp prst="textNoShape">
+                          <a:avLst/>
+                        </a:prstTxWarp>
+                        <a:spAutoFit/>
+                      </wps:bodyPr>
+                    </wps:wsp>
+                  </a:graphicData>
+                </a:graphic>
+              </wp:anchor>
+            </w:drawing>
+          </mc:Choice>
+          <mc:Fallback>
+            <w:pict>
+              <v:shapetype id="_x0000_t202" coordsize="21600,21600" o:spt="202" path="m,l,21600r21600,l21600,xe">
+                <v:stroke joinstyle="miter"/>
+                <v:path gradientshapeok="t" o:connecttype="rect"/>
+              </v:shapetype>
+              <v:shape id="Tekstboks 7" o:spid="_x0000_s1026" type="#_x0000_t202" style="position:absolute;left:0;text-align:left;margin-left:31.1pt;margin-top:321pt;width:362.8pt;height:.05pt;z-index:251662336;visibility:visible;mso-wrap-style:square;mso-wrap-distance-left:9pt;mso-wrap-distance-top:0;mso-wrap-distance-right:9pt;mso-wrap-distance-bottom:0;mso-position-horizontal:absolute;mso-position-horizontal-relative:text;mso-position-vertical:absolute;mso-position-vertical-relative:text;v-text-anchor:top" o:gfxdata="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" stroked="f">
+                <v:textbox style="mso-fit-shape-to-text:t" inset="0,0,0,0">
+                  <w:txbxContent>
+                    <w:p>
+                      <w:pPr>
+                        <w:pStyle w:val="Billedtekst"/>
+                        <w:rPr>
+                          <w:noProof/>
+                          <w:color w:val="0D0D0D" w:themeColor="text1" w:themeTint="F2"/>
+                          <w:sz w:val="20"/>
+                          <w:lang w:val="en-US"/>
+                        </w:rPr>
+                      </w:pPr>
+                      <w:bookmarkStart w:id="4" w:name="_Ref410642919"/>
+                      <w:proofErr w:type="gramStart"/>
+                      <w:r>
+                        <w:rPr>
+                          <w:lang w:val="en-US"/>
+                        </w:rPr>
+                        <w:t xml:space="preserve">Figure </w:t>
+                      </w:r>
+                      <w:r>
+                        <w:fldChar w:fldCharType="begin"/>
+                      </w:r>
+                      <w:r>
+                        <w:rPr>
+                          <w:lang w:val="en-US"/>
+                        </w:rPr>
+                        <w:instrText xml:space="preserve"> STYLEREF 1 \s </w:instrText>
+                      </w:r>
+                      <w:r>
+                        <w:fldChar w:fldCharType="separate"/>
+                      </w:r>
+                      <w:r>
+                        <w:rPr>
+                          <w:noProof/>
+                          <w:lang w:val="en-US"/>
+                        </w:rPr>
+                        <w:t>1</w:t>
+                      </w:r>
+                      <w:r>
+                        <w:fldChar w:fldCharType="end"/>
+                      </w:r>
+                      <w:r>
+                        <w:rPr>
+                          <w:lang w:val="en-US"/>
+                        </w:rPr>
+                        <w:noBreakHyphen/>
+                      </w:r>
+                      <w:r>
+                        <w:fldChar w:fldCharType="begin"/>
+                      </w:r>
+                      <w:r>
+                        <w:rPr>
+                          <w:lang w:val="en-US"/>
+                        </w:rPr>
+                        <w:instrText xml:space="preserve"> SEQ Figure \* ARABIC \s 1 </w:instrText>
+                      </w:r>
+                      <w:r>
+                        <w:fldChar w:fldCharType="separate"/>
+                      </w:r>
+                      <w:r>
+                        <w:rPr>
+                          <w:noProof/>
+                          <w:lang w:val="en-US"/>
+                        </w:rPr>
+                        <w:t>1</w:t>
+                      </w:r>
+                      <w:r>
+                        <w:fldChar w:fldCharType="end"/>
+                      </w:r>
+                      <w:bookmarkEnd w:id="4"/>
+                      <w:r>
+                        <w:rPr>
+                          <w:lang w:val="en-US"/>
+                        </w:rPr>
+                        <w:t xml:space="preserve"> - MSP430's compiler selected to be installed.</w:t>
+                      </w:r>
+                      <w:proofErr w:type="gramEnd"/>
+                    </w:p>
+                  </w:txbxContent>
+                </v:textbox>
+              </v:shape>
+            </w:pict>
+          </mc:Fallback>
+        </mc:AlternateContent>
+      </w:r>
+      <w:r>
+        <w:rPr>
+          <w:noProof/>
+          <w:lang w:eastAsia="da-DK"/>
+        </w:rPr>
+        <mc:AlternateContent>
+          <mc:Choice Requires="wpg">
+            <w:drawing>
+              <wp:anchor distT="0" distB="0" distL="114300" distR="114300" simplePos="0" relativeHeight="251659264" behindDoc="0" locked="0" layoutInCell="1" allowOverlap="1" wp14:anchorId="0225F3A5" wp14:editId="0500B5B2">
+                <wp:simplePos x="0" y="0"/>
+                <wp:positionH relativeFrom="margin">
+                  <wp:align>center</wp:align>
+                </wp:positionH>
+                <wp:positionV relativeFrom="paragraph">
+                  <wp:posOffset>492125</wp:posOffset>
+                </wp:positionV>
+                <wp:extent cx="4608000" cy="4103370"/>
+                <wp:effectExtent l="0" t="0" r="2540" b="0"/>
+                <wp:wrapTopAndBottom/>
+                <wp:docPr id="5" name="Group 5"/>
+                <wp:cNvGraphicFramePr>
+                  <a:graphicFrameLocks xmlns:a="http://schemas.openxmlformats.org/drawingml/2006/main" noChangeAspect="1"/>
+                </wp:cNvGraphicFramePr>
+                <a:graphic xmlns:a="http://schemas.openxmlformats.org/drawingml/2006/main">
+                  <a:graphicData uri="http://schemas.microsoft.com/office/word/2010/wordprocessingGroup">
+                    <wpg:wgp>
+                      <wpg:cNvGrpSpPr>
+                        <a:grpSpLocks noChangeAspect="1"/>
+                      </wpg:cNvGrpSpPr>
+                      <wpg:grpSpPr>
+                        <a:xfrm>
+                          <a:off x="0" y="0"/>
+                          <a:ext cx="4608000" cy="4103370"/>
+                          <a:chOff x="0" y="0"/>
+                          <a:chExt cx="4013200" cy="4103370"/>
+                        </a:xfrm>
+                      </wpg:grpSpPr>
+                      <pic:pic xmlns:pic="http://schemas.openxmlformats.org/drawingml/2006/picture">
+                        <pic:nvPicPr>
+                          <pic:cNvPr id="2" name="Picture 2"/>
+                          <pic:cNvPicPr>
+                            <a:picLocks noChangeAspect="1"/>
+                          </pic:cNvPicPr>
+                        </pic:nvPicPr>
+                        <pic:blipFill>
+                          <a:blip r:embed="rId12">
+                            <a:extLst>
+                              <a:ext uri="{28A0092B-C50C-407E-A947-70E740481C1C}">
+                                <a14:useLocalDpi xmlns:a14="http://schemas.microsoft.com/office/drawing/2010/main" val="0"/>
+                              </a:ext>
+                            </a:extLst>
+                          </a:blip>
+                          <a:stretch>
+                            <a:fillRect/>
+                          </a:stretch>
+                        </pic:blipFill>
+                        <pic:spPr>
+                          <a:xfrm>
+                            <a:off x="0" y="0"/>
+                            <a:ext cx="4013200" cy="3496310"/>
+                          </a:xfrm>
+                          <a:prstGeom prst="rect">
+                            <a:avLst/>
+                          </a:prstGeom>
+                        </pic:spPr>
+                      </pic:pic>
+                      <wps:wsp>
+                        <wps:cNvPr id="4" name="Text Box 4"/>
+                        <wps:cNvSpPr txBox="1"/>
+                        <wps:spPr>
+                          <a:xfrm>
+                            <a:off x="0" y="3535680"/>
+                            <a:ext cx="4012817" cy="567690"/>
+                          </a:xfrm>
+                          <a:prstGeom prst="rect">
+                            <a:avLst/>
+                          </a:prstGeom>
+                          <a:solidFill>
+                            <a:prstClr val="white"/>
+                          </a:solidFill>
+                          <a:ln>
+                            <a:noFill/>
+                          </a:ln>
+                          <a:effectLst/>
+                          <a:extLst>
+                            <a:ext uri="{C572A759-6A51-4108-AA02-DFA0A04FC94B}">
+                              <ma14:wrappingTextBoxFlag xmlns:ma14="http://schemas.microsoft.com/office/mac/drawingml/2011/main" xmlns:w="http://schemas.openxmlformats.org/wordprocessingml/2006/main" xmlns:w10="urn:schemas-microsoft-com:office:word" xmlns:v="urn:schemas-microsoft-com:vml" xmlns:o="urn:schemas-microsoft-com:office:office" xmlns:mv="urn:schemas-microsoft-com:mac:vml" xmlns:mo="http://schemas.microsoft.com/office/mac/office/2008/main" xmlns=""/>
+                            </a:ext>
+                          </a:extLst>
+                        </wps:spPr>
+                        <wps:txbx>
+                          <w:txbxContent>
+                            <w:p>
+                              <w:pPr>
+                                <w:pStyle w:val="Billedtekst"/>
+                                <w:rPr>
+                                  <w:lang w:val="en-US"/>
+                                </w:rPr>
+                              </w:pPr>
+                              <w:bookmarkStart w:id="5" w:name="_Ref283287730"/>
+                              <w:r>
+                                <w:rPr>
+                                  <w:lang w:val="en-US"/>
+                                </w:rPr>
+                                <w:br/>
+                              </w:r>
+                              <w:bookmarkEnd w:id="5"/>
+                            </w:p>
+                          </w:txbxContent>
+                        </wps:txbx>
+                        <wps:bodyPr rot="0" spcFirstLastPara="0" vertOverflow="overflow" horzOverflow="overflow" vert="horz" wrap="square" lIns="0" tIns="0" rIns="0" bIns="0" numCol="1" spcCol="0" rtlCol="0" fromWordArt="0" anchor="t" anchorCtr="0" forceAA="0" compatLnSpc="1">
+                          <a:prstTxWarp prst="textNoShape">
+                            <a:avLst/>
+                          </a:prstTxWarp>
+                          <a:spAutoFit/>
+                        </wps:bodyPr>
+                      </wps:wsp>
+                    </wpg:wgp>
+                  </a:graphicData>
+                </a:graphic>
+                <wp14:sizeRelH relativeFrom="page">
+                  <wp14:pctWidth>0</wp14:pctWidth>
+                </wp14:sizeRelH>
+                <wp14:sizeRelV relativeFrom="page">
+                  <wp14:pctHeight>0</wp14:pctHeight>
+                </wp14:sizeRelV>
+              </wp:anchor>
+            </w:drawing>
+          </mc:Choice>
+          <mc:Fallback>
+            <w:pict>
+              <v:group id="Group 5" o:spid="_x0000_s1027" style="position:absolute;left:0;text-align:left;margin-left:0;margin-top:38.75pt;width:362.85pt;height:323.1pt;z-index:251659264;mso-position-horizontal:center;mso-position-horizontal-relative:margin" coordsize="40132,41033" o:gfxdata="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">
+                <o:lock v:ext="edit" aspectratio="t"/>
+                <v:shapetype id="_x0000_t75" coordsize="21600,21600" o:spt="75" o:preferrelative="t" path="m@4@5l@4@11@9@11@9@5xe" filled="f" stroked="f">
+                  <v:stroke joinstyle="miter"/>
+                  <v:formulas>
+                    <v:f eqn="if lineDrawn pixelLineWidth 0"/>
+                    <v:f eqn="sum @0 1 0"/>
+                    <v:f eqn="sum 0 0 @1"/>
+                    <v:f eqn="prod @2 1 2"/>
+                    <v:f eqn="prod @3 21600 pixelWidth"/>
+                    <v:f eqn="prod @3 21600 pixelHeight"/>
+                    <v:f eqn="sum @0 0 1"/>
+                    <v:f eqn="prod @6 1 2"/>
+                    <v:f eqn="prod @7 21600 pixelWidth"/>
+                    <v:f eqn="sum @8 21600 0"/>
+                    <v:f eqn="prod @7 21600 pixelHeight"/>
+                    <v:f eqn="sum @10 21600 0"/>
+                  </v:formulas>
+                  <v:path o:extrusionok="f" gradientshapeok="t" o:connecttype="rect"/>
+                  <o:lock v:ext="edit" aspectratio="t"/>
+                </v:shapetype>
+                <v:shape id="Picture 2" o:spid="_x0000_s1028" type="#_x0000_t75" style="position:absolute;width:40132;height:34963;visibility:visible;mso-wrap-style:square" o:gfxdata="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">
+                  <v:imagedata r:id="rId14" o:title=""/>
+                  <v:path arrowok="t"/>
+                </v:shape>
+                <v:shape id="Text Box 4" o:spid="_x0000_s1029" type="#_x0000_t202" style="position:absolute;top:35356;width:40128;height:5677;visibility:visible;mso-wrap-style:square;v-text-anchor:top" o:gfxdata="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" stroked="f">
+                  <v:textbox style="mso-fit-shape-to-text:t" inset="0,0,0,0">
+                    <w:txbxContent>
+                      <w:p>
+                        <w:pPr>
+                          <w:pStyle w:val="Billedtekst"/>
+                          <w:rPr>
+                            <w:lang w:val="en-US"/>
+                          </w:rPr>
+                        </w:pPr>
+                        <w:bookmarkStart w:id="3" w:name="_Ref283287730"/>
+                        <w:r>
+                          <w:rPr>
+                            <w:lang w:val="en-US"/>
+                          </w:rPr>
+                          <w:br/>
+                        </w:r>
+                        <w:bookmarkEnd w:id="3"/>
+                      </w:p>
+                    </w:txbxContent>
+                  </v:textbox>
+                </v:shape>
+                <w10:wrap type="topAndBottom" anchorx="margin"/>
+              </v:group>
+            </w:pict>
+          </mc:Fallback>
+        </mc:AlternateContent>
+      </w:r>
+      <w:r>
+        <w:rPr>
+          <w:lang w:val="en-US"/>
+        </w:rPr>
+        <w:t xml:space="preserve">When installing CCS, select only to install the MSP430 compilers, as depicted in </w:t>
+      </w:r>
+      <w:r>
+        <w:rPr>
+          <w:lang w:val="en-US"/>
+        </w:rPr>
+        <w:fldChar w:fldCharType="begin"/>
+      </w:r>
+      <w:r>
+        <w:rPr>
+          <w:lang w:val="en-US"/>
+        </w:rPr>
+        <w:instrText xml:space="preserve"> REF _Ref410642919 \h </w:instrText>
+      </w:r>
+      <w:r>
+        <w:rPr>
+          <w:lang w:val="en-US"/>
+        </w:rPr>
+      </w:r>
+      <w:r>
+        <w:rPr>
+          <w:lang w:val="en-US"/>
+        </w:rPr>
+        <w:fldChar w:fldCharType="separate"/>
+      </w:r>
+      <w:r>
+        <w:rPr>
+          <w:lang w:val="en-US"/>
+        </w:rPr>
+        <w:t xml:space="preserve">Figure </w:t>
+      </w:r>
+      <w:r>
+        <w:rPr>
+          <w:noProof/>
+          <w:lang w:val="en-US"/>
+        </w:rPr>
+        <w:t>1</w:t>
+      </w:r>
+      <w:r>
+        <w:rPr>
+          <w:lang w:val="en-US"/>
+        </w:rPr>
+        <w:noBreakHyphen/>
+      </w:r>
+      <w:r>
+        <w:rPr>
+          <w:noProof/>
+          <w:lang w:val="en-US"/>
+        </w:rPr>
+        <w:t>1</w:t>
+      </w:r>
+      <w:r>
+        <w:rPr>
+          <w:lang w:val="en-US"/>
+        </w:rPr>
+        <w:fldChar w:fldCharType="end"/>
+      </w:r>
+      <w:r>
+        <w:rPr>
+          <w:lang w:val="en-US"/>
+        </w:rPr>
+        <w:t xml:space="preserve">. </w:t>
+      </w:r>
+      <w:r>
+        <w:rPr>
+          <w:lang w:val="en-US"/>
+        </w:rPr>
+        <w:t xml:space="preserve">The same applies to the add-ons, as depicted in </w:t>
+      </w:r>
+      <w:r>
+        <w:rPr>
+          <w:lang w:val="en-US"/>
+        </w:rPr>
+        <w:fldChar w:fldCharType="begin"/>
+      </w:r>
+      <w:r>
+        <w:rPr>
+          <w:lang w:val="en-US"/>
+        </w:rPr>
+        <w:instrText xml:space="preserve"> REF _Ref283287886 \h </w:instrText>
+      </w:r>
+      <w:r>
+        <w:rPr>
+          <w:lang w:val="en-US"/>
+        </w:rPr>
+      </w:r>
+      <w:r>
+        <w:rPr>
+          <w:lang w:val="en-US"/>
+        </w:rPr>
+        <w:fldChar w:fldCharType="separate"/>
+      </w:r>
+      <w:r>
+        <w:rPr>
+          <w:lang w:val="en-US"/>
+        </w:rPr>
+        <w:t xml:space="preserve">Figure </w:t>
+      </w:r>
+      <w:r>
+        <w:rPr>
+          <w:noProof/>
+          <w:lang w:val="en-US"/>
+        </w:rPr>
+        <w:t>1</w:t>
+      </w:r>
+      <w:r>
+        <w:rPr>
+          <w:lang w:val="en-US"/>
+        </w:rPr>
+        <w:noBreakHyphen/>
+      </w:r>
+      <w:r>
+        <w:rPr>
+          <w:noProof/>
+          <w:lang w:val="en-US"/>
+        </w:rPr>
+        <w:t>2</w:t>
+      </w:r>
+      <w:r>
+        <w:rPr>
+          <w:lang w:val="en-US"/>
+        </w:rPr>
+        <w:fldChar w:fldCharType="end"/>
+      </w:r>
+      <w:r>
+        <w:rPr>
+          <w:lang w:val="en-US"/>
+        </w:rPr>
+        <w:t>.</w:t>
+      </w:r>
     </w:p>
     <w:p>
       <w:pPr>
-        <w:rPr>
-          <w:lang w:val="en-US"/>
-        </w:rPr>
-      </w:pPr>
-      <w:r>
-        <w:rPr>
-          <w:lang w:val="en-US"/>
-        </w:rPr>
-        <w:t>All sample programs are located in the folder “</w:t>
-      </w:r>
-      <w:r>
-        <w:rPr>
-          <w:lang w:val="en-US"/>
-        </w:rPr>
-        <w:t>Resources</w:t>
-      </w:r>
-      <w:r>
-        <w:rPr>
-          <w:lang w:val="en-US"/>
-        </w:rPr>
-        <w:t xml:space="preserve">/Sample </w:t>
-      </w:r>
-      <w:r>
-        <w:rPr>
-          <w:lang w:val="en-US"/>
-        </w:rPr>
-        <w:t>firmware</w:t>
-      </w:r>
-      <w:r>
-        <w:rPr>
-          <w:lang w:val="en-US"/>
-        </w:rPr>
-        <w:t>”.</w:t>
+        <w:keepNext/>
+        <w:rPr>
+          <w:lang w:val="en-US"/>
+        </w:rPr>
+      </w:pPr>
+      <w:r>
+        <w:rPr>
+          <w:noProof/>
+          <w:lang w:eastAsia="da-DK"/>
+        </w:rPr>
+        <w:lastRenderedPageBreak/>
+        <w:drawing>
+          <wp:anchor distT="0" distB="0" distL="114300" distR="114300" simplePos="0" relativeHeight="251660288" behindDoc="0" locked="0" layoutInCell="1" allowOverlap="1" wp14:anchorId="07471C5A" wp14:editId="4E175305">
+            <wp:simplePos x="0" y="0"/>
+            <wp:positionH relativeFrom="margin">
+              <wp:align>center</wp:align>
+            </wp:positionH>
+            <wp:positionV relativeFrom="margin">
+              <wp:align>top</wp:align>
+            </wp:positionV>
+            <wp:extent cx="4587875" cy="3995420"/>
+            <wp:effectExtent l="0" t="0" r="9525" b="0"/>
+            <wp:wrapSquare wrapText="bothSides"/>
+            <wp:docPr id="6" name="Picture 6"/>
+            <wp:cNvGraphicFramePr>
+              <a:graphicFrameLocks xmlns:a="http://schemas.openxmlformats.org/drawingml/2006/main" noChangeAspect="1"/>
+            </wp:cNvGraphicFramePr>
+            <a:graphic xmlns:a="http://schemas.openxmlformats.org/drawingml/2006/main">
+              <a:graphicData uri="http://schemas.openxmlformats.org/drawingml/2006/picture">
+                <pic:pic xmlns:pic="http://schemas.openxmlformats.org/drawingml/2006/picture">
+                  <pic:nvPicPr>
+                    <pic:cNvPr id="0" name="ccs-add-ons.png"/>
+                    <pic:cNvPicPr/>
+                  </pic:nvPicPr>
+                  <pic:blipFill>
+                    <a:blip r:embed="rId15">
+                      <a:extLst>
+                        <a:ext uri="{28A0092B-C50C-407E-A947-70E740481C1C}">
+                          <a14:useLocalDpi xmlns:a14="http://schemas.microsoft.com/office/drawing/2010/main" val="0"/>
+                        </a:ext>
+                      </a:extLst>
+                    </a:blip>
+                    <a:stretch>
+                      <a:fillRect/>
+                    </a:stretch>
+                  </pic:blipFill>
+                  <pic:spPr>
+                    <a:xfrm>
+                      <a:off x="0" y="0"/>
+                      <a:ext cx="4587875" cy="3995420"/>
+                    </a:xfrm>
+                    <a:prstGeom prst="rect">
+                      <a:avLst/>
+                    </a:prstGeom>
+                  </pic:spPr>
+                </pic:pic>
+              </a:graphicData>
+            </a:graphic>
+          </wp:anchor>
+        </w:drawing>
       </w:r>
     </w:p>
     <w:p>
       <w:pPr>
-        <w:pStyle w:val="Overskrift2"/>
-        <w:rPr>
-          <w:lang w:val="en-US"/>
-        </w:rPr>
-      </w:pPr>
-      <w:bookmarkStart w:id="4" w:name="_Toc403909374"/>
-      <w:r>
-        <w:rPr>
-          <w:lang w:val="en-US"/>
-        </w:rPr>
-        <w:t>Shimmer Connect</w:t>
-      </w:r>
-      <w:bookmarkEnd w:id="4"/>
+        <w:pStyle w:val="Billedtekst"/>
+        <w:rPr>
+          <w:lang w:val="en-US"/>
+        </w:rPr>
+      </w:pPr>
+      <w:bookmarkStart w:id="6" w:name="_Ref283287886"/>
+      <w:proofErr w:type="gramStart"/>
+      <w:r>
+        <w:rPr>
+          <w:lang w:val="en-US"/>
+        </w:rPr>
+        <w:t xml:space="preserve">Figure </w:t>
+      </w:r>
+      <w:r>
+        <w:rPr>
+          <w:lang w:val="en-US"/>
+        </w:rPr>
+        <w:fldChar w:fldCharType="begin"/>
+      </w:r>
+      <w:r>
+        <w:rPr>
+          <w:lang w:val="en-US"/>
+        </w:rPr>
+        <w:instrText xml:space="preserve"> STYLEREF 1 \s </w:instrText>
+      </w:r>
+      <w:r>
+        <w:rPr>
+          <w:lang w:val="en-US"/>
+        </w:rPr>
+        <w:fldChar w:fldCharType="separate"/>
+      </w:r>
+      <w:r>
+        <w:rPr>
+          <w:noProof/>
+          <w:lang w:val="en-US"/>
+        </w:rPr>
+        <w:t>1</w:t>
+      </w:r>
+      <w:r>
+        <w:rPr>
+          <w:lang w:val="en-US"/>
+        </w:rPr>
+        <w:fldChar w:fldCharType="end"/>
+      </w:r>
+      <w:r>
+        <w:rPr>
+          <w:lang w:val="en-US"/>
+        </w:rPr>
+        <w:noBreakHyphen/>
+      </w:r>
+      <w:r>
+        <w:rPr>
+          <w:lang w:val="en-US"/>
+        </w:rPr>
+        <w:fldChar w:fldCharType="begin"/>
+      </w:r>
+      <w:r>
+        <w:rPr>
+          <w:lang w:val="en-US"/>
+        </w:rPr>
+        <w:instrText xml:space="preserve"> SEQ Figure \* ARABIC \s 1 </w:instrText>
+      </w:r>
+      <w:r>
+        <w:rPr>
+          <w:lang w:val="en-US"/>
+        </w:rPr>
+        <w:fldChar w:fldCharType="separate"/>
+      </w:r>
+      <w:r>
+        <w:rPr>
+          <w:noProof/>
+          <w:lang w:val="en-US"/>
+        </w:rPr>
+        <w:t>2</w:t>
+      </w:r>
+      <w:r>
+        <w:rPr>
+          <w:lang w:val="en-US"/>
+        </w:rPr>
+        <w:fldChar w:fldCharType="end"/>
+      </w:r>
+      <w:bookmarkEnd w:id="6"/>
+      <w:r>
+        <w:rPr>
+          <w:lang w:val="en-US"/>
+        </w:rPr>
+        <w:t xml:space="preserve"> - MSP430's add-ons selected to be installed.</w:t>
+      </w:r>
+      <w:proofErr w:type="gramEnd"/>
     </w:p>
     <w:p>
       <w:pPr>
@@ -1378,69 +1886,459 @@
       </w:pPr>
       <w:r>
         <w:rPr>
-          <w:lang w:val="en-US"/>
-        </w:rPr>
-        <w:t>Shimmer Connect is a PC application which reads data from the shimmer3 d</w:t>
-      </w:r>
-      <w:r>
-        <w:rPr>
-          <w:lang w:val="en-US"/>
-        </w:rPr>
-        <w:t>evice and displays it graphically.</w:t>
-      </w:r>
-      <w:r>
-        <w:rPr>
-          <w:lang w:val="en-US"/>
-        </w:rPr>
-        <w:t xml:space="preserve"> This program along with the source code is located in the folder “</w:t>
-      </w:r>
-      <w:r>
-        <w:rPr>
-          <w:lang w:val="en-US"/>
-        </w:rPr>
-        <w:t>Resources</w:t>
-      </w:r>
-      <w:r>
-        <w:rPr>
-          <w:lang w:val="en-US"/>
-        </w:rPr>
-        <w:t>/</w:t>
-      </w:r>
-      <w:r>
-        <w:rPr>
-          <w:lang w:val="en-US"/>
-        </w:rPr>
-        <w:t>Shimmer Connect v0.7</w:t>
-      </w:r>
-      <w:r>
-        <w:rPr>
-          <w:lang w:val="en-US"/>
-        </w:rPr>
-        <w:t>”</w:t>
+          <w:b/>
+          <w:lang w:val="en-US"/>
+        </w:rPr>
+        <w:t>IMPORTANT:</w:t>
+      </w:r>
+      <w:r>
+        <w:rPr>
+          <w:lang w:val="en-US"/>
+        </w:rPr>
+        <w:t xml:space="preserve"> notice that TI has made a restriction in the free version of CCS so that the code size cannot exceed 16KB. As explained in section</w:t>
+      </w:r>
+      <w:r>
+        <w:rPr>
+          <w:lang w:val="en-US"/>
+        </w:rPr>
+        <w:t xml:space="preserve"> </w:t>
+      </w:r>
+      <w:r>
+        <w:rPr>
+          <w:lang w:val="en-US"/>
+        </w:rPr>
+        <w:fldChar w:fldCharType="begin"/>
+      </w:r>
+      <w:r>
+        <w:rPr>
+          <w:lang w:val="en-US"/>
+        </w:rPr>
+        <w:instrText xml:space="preserve"> REF _Ref410642620 \r \h </w:instrText>
+      </w:r>
+      <w:r>
+        <w:rPr>
+          <w:lang w:val="en-US"/>
+        </w:rPr>
+      </w:r>
+      <w:r>
+        <w:rPr>
+          <w:lang w:val="en-US"/>
+        </w:rPr>
+        <w:fldChar w:fldCharType="separate"/>
+      </w:r>
+      <w:r>
+        <w:rPr>
+          <w:lang w:val="en-US"/>
+        </w:rPr>
+        <w:t>2.3</w:t>
+      </w:r>
+      <w:r>
+        <w:rPr>
+          <w:lang w:val="en-US"/>
+        </w:rPr>
+        <w:fldChar w:fldCharType="end"/>
+      </w:r>
+      <w:r>
+        <w:rPr>
+          <w:lang w:val="en-US"/>
+        </w:rPr>
+        <w:t xml:space="preserve">, the </w:t>
+      </w:r>
+      <w:proofErr w:type="spellStart"/>
+      <w:r>
+        <w:rPr>
+          <w:lang w:val="en-US"/>
+        </w:rPr>
+        <w:t>BtStream</w:t>
+      </w:r>
+      <w:proofErr w:type="spellEnd"/>
+      <w:r>
+        <w:rPr>
+          <w:lang w:val="en-US"/>
+        </w:rPr>
+        <w:t xml:space="preserve"> firmware is </w:t>
+      </w:r>
+      <w:r>
+        <w:rPr>
+          <w:lang w:val="en-US"/>
+        </w:rPr>
+        <w:t xml:space="preserve">larger than this limit and </w:t>
+      </w:r>
+      <w:r>
+        <w:rPr>
+          <w:lang w:val="en-US"/>
+        </w:rPr>
+        <w:t>therefore it can’t be compiled with the free version of CCS.</w:t>
       </w:r>
     </w:p>
     <w:p>
       <w:pPr>
-        <w:jc w:val="left"/>
-        <w:rPr>
-          <w:lang w:val="en-US"/>
-        </w:rPr>
-      </w:pPr>
-      <w:r>
-        <w:rPr>
-          <w:lang w:val="en-US"/>
-        </w:rPr>
-        <w:br w:type="page"/>
-      </w:r>
+        <w:pStyle w:val="Overskrift2"/>
+        <w:rPr>
+          <w:lang w:val="en-US"/>
+        </w:rPr>
+      </w:pPr>
+      <w:bookmarkStart w:id="7" w:name="_Toc410642515"/>
+      <w:r>
+        <w:rPr>
+          <w:lang w:val="en-US"/>
+        </w:rPr>
+        <w:t>Shimmer3 Bootstrap Loader (BSL)</w:t>
+      </w:r>
+      <w:bookmarkEnd w:id="7"/>
     </w:p>
     <w:p>
       <w:pPr>
+        <w:rPr>
+          <w:lang w:val="en-US"/>
+        </w:rPr>
+      </w:pPr>
+      <w:r>
+        <w:rPr>
+          <w:lang w:val="en-US"/>
+        </w:rPr>
+        <w:t xml:space="preserve">It is not possible </w:t>
+      </w:r>
+      <w:r>
+        <w:rPr>
+          <w:lang w:val="en-US"/>
+        </w:rPr>
+        <w:t>to download a program onto the S</w:t>
+      </w:r>
+      <w:r>
+        <w:rPr>
+          <w:lang w:val="en-US"/>
+        </w:rPr>
+        <w:t>himmer3 device directly from Code Composer</w:t>
+      </w:r>
+      <w:r>
+        <w:rPr>
+          <w:lang w:val="en-US"/>
+        </w:rPr>
+        <w:t xml:space="preserve"> Studio</w:t>
+      </w:r>
+      <w:r>
+        <w:rPr>
+          <w:lang w:val="en-US"/>
+        </w:rPr>
+        <w:t>. Therefore the Shimmer3 Bootstrap Loader (BSL) is needed in order to transfer the generated Hex file from Code Com</w:t>
+      </w:r>
+      <w:r>
+        <w:rPr>
+          <w:lang w:val="en-US"/>
+        </w:rPr>
+        <w:t>poser to the controller of the S</w:t>
+      </w:r>
+      <w:r>
+        <w:rPr>
+          <w:lang w:val="en-US"/>
+        </w:rPr>
+        <w:t>himmer3 device. T</w:t>
+      </w:r>
+      <w:r>
+        <w:rPr>
+          <w:lang w:val="en-US"/>
+        </w:rPr>
+        <w:t>he program is located in the folder “</w:t>
+      </w:r>
+      <w:r>
+        <w:rPr>
+          <w:lang w:val="en-US"/>
+        </w:rPr>
+        <w:t>Resources</w:t>
+      </w:r>
+      <w:r>
+        <w:rPr>
+          <w:lang w:val="en-US"/>
+        </w:rPr>
+        <w:t xml:space="preserve">/Bootstrap Loader”. </w:t>
+      </w:r>
+      <w:r>
+        <w:rPr>
+          <w:lang w:val="en-US"/>
+        </w:rPr>
+        <w:t>No installation is required here. It can be run dir</w:t>
+      </w:r>
+      <w:r>
+        <w:rPr>
+          <w:lang w:val="en-US"/>
+        </w:rPr>
+        <w:t>ectly from the .exe file</w:t>
+      </w:r>
+      <w:r>
+        <w:rPr>
+          <w:lang w:val="en-US"/>
+        </w:rPr>
+        <w:t>.</w:t>
+      </w:r>
+    </w:p>
+    <w:p>
+      <w:pPr>
+        <w:pStyle w:val="Overskrift2"/>
+        <w:rPr>
+          <w:lang w:val="en-US"/>
+        </w:rPr>
+      </w:pPr>
+      <w:bookmarkStart w:id="8" w:name="_Toc410642516"/>
+      <w:r>
+        <w:rPr>
+          <w:lang w:val="en-US"/>
+        </w:rPr>
+        <w:t>Sample programs</w:t>
+      </w:r>
+      <w:bookmarkEnd w:id="8"/>
+    </w:p>
+    <w:p>
+      <w:pPr>
+        <w:rPr>
+          <w:lang w:val="en-US"/>
+        </w:rPr>
+      </w:pPr>
+      <w:r>
+        <w:rPr>
+          <w:lang w:val="en-US"/>
+        </w:rPr>
+        <w:t>Shimmer has made v</w:t>
+      </w:r>
+      <w:r>
+        <w:rPr>
+          <w:lang w:val="en-US"/>
+        </w:rPr>
+        <w:t>arious sample programs that use</w:t>
+      </w:r>
+      <w:r>
+        <w:rPr>
+          <w:lang w:val="en-US"/>
+        </w:rPr>
+        <w:t xml:space="preserve"> the different functionalities of</w:t>
+      </w:r>
+      <w:r>
+        <w:rPr>
+          <w:lang w:val="en-US"/>
+        </w:rPr>
+        <w:t xml:space="preserve"> the Shimmer3 </w:t>
+      </w:r>
+      <w:r>
+        <w:rPr>
+          <w:lang w:val="en-US"/>
+        </w:rPr>
+        <w:t>device. These</w:t>
+      </w:r>
+      <w:r>
+        <w:rPr>
+          <w:lang w:val="en-US"/>
+        </w:rPr>
+        <w:t xml:space="preserve"> programs</w:t>
+      </w:r>
+      <w:r>
+        <w:rPr>
+          <w:lang w:val="en-US"/>
+        </w:rPr>
+        <w:t xml:space="preserve"> are a great starting point when developing custom applications. </w:t>
+      </w:r>
+      <w:r>
+        <w:rPr>
+          <w:lang w:val="en-US"/>
+        </w:rPr>
+        <w:t>The</w:t>
+      </w:r>
+      <w:r>
+        <w:rPr>
+          <w:lang w:val="en-US"/>
+        </w:rPr>
+        <w:t xml:space="preserve"> </w:t>
+      </w:r>
+      <w:r>
+        <w:rPr>
+          <w:lang w:val="en-US"/>
+        </w:rPr>
+        <w:t>sample programs are</w:t>
+      </w:r>
+      <w:r>
+        <w:rPr>
+          <w:lang w:val="en-US"/>
+        </w:rPr>
+        <w:t xml:space="preserve"> included in the Bootstrap Loader but only as Hex files so</w:t>
+      </w:r>
+      <w:r>
+        <w:rPr>
+          <w:lang w:val="en-US"/>
+        </w:rPr>
+        <w:t xml:space="preserve"> that it is impossible to inspect the structure of the code behind. However the sample programs are maintained at a </w:t>
+      </w:r>
+      <w:proofErr w:type="spellStart"/>
+      <w:r>
+        <w:rPr>
+          <w:lang w:val="en-US"/>
+        </w:rPr>
+        <w:t>Github</w:t>
+      </w:r>
+      <w:proofErr w:type="spellEnd"/>
+      <w:r>
+        <w:rPr>
+          <w:lang w:val="en-US"/>
+        </w:rPr>
+        <w:t xml:space="preserve"> repository where the actual code can be downloaded and modified:</w:t>
+      </w:r>
+    </w:p>
+    <w:p>
+      <w:pPr>
+        <w:rPr>
+          <w:lang w:val="en-US"/>
+        </w:rPr>
+      </w:pPr>
+      <w:r>
+        <w:lastRenderedPageBreak/>
+        <w:fldChar w:fldCharType="begin"/>
+      </w:r>
+      <w:r>
+        <w:rPr>
+          <w:lang w:val="en-US"/>
+        </w:rPr>
+        <w:instrText xml:space="preserve"> HYPERLINK "https://github.com/ShimmerResearch/shimmer3/tree/015b696fd36076cbf6c45e70ac3c4e345dd10c06/apps" </w:instrText>
+      </w:r>
+      <w:r>
+        <w:fldChar w:fldCharType="separate"/>
+      </w:r>
+      <w:r>
+        <w:rPr>
+          <w:rStyle w:val="Hyperlink"/>
+          <w:lang w:val="en-US"/>
+        </w:rPr>
+        <w:t>https://github.com/ShimmerResearch/shimmer3/tree/015b696fd36076cbf6c45e70ac3c4e345dd10c06/apps</w:t>
+      </w:r>
+      <w:r>
+        <w:rPr>
+          <w:rStyle w:val="Hyperlink"/>
+          <w:lang w:val="en-US"/>
+        </w:rPr>
+        <w:fldChar w:fldCharType="end"/>
+      </w:r>
+    </w:p>
+    <w:p>
+      <w:pPr>
+        <w:rPr>
+          <w:lang w:val="en-US"/>
+        </w:rPr>
+      </w:pPr>
+      <w:r>
+        <w:rPr>
+          <w:lang w:val="en-US"/>
+        </w:rPr>
+        <w:t>All sample programs are located in the folder “</w:t>
+      </w:r>
+      <w:r>
+        <w:rPr>
+          <w:lang w:val="en-US"/>
+        </w:rPr>
+        <w:t>Resources</w:t>
+      </w:r>
+      <w:r>
+        <w:rPr>
+          <w:lang w:val="en-US"/>
+        </w:rPr>
+        <w:t xml:space="preserve">/Sample </w:t>
+      </w:r>
+      <w:r>
+        <w:rPr>
+          <w:lang w:val="en-US"/>
+        </w:rPr>
+        <w:t>firmware</w:t>
+      </w:r>
+      <w:r>
+        <w:rPr>
+          <w:lang w:val="en-US"/>
+        </w:rPr>
+        <w:t>”.</w:t>
+      </w:r>
+    </w:p>
+    <w:p>
+      <w:pPr>
+        <w:pStyle w:val="Overskrift2"/>
+        <w:rPr>
+          <w:lang w:val="en-US"/>
+        </w:rPr>
+      </w:pPr>
+      <w:bookmarkStart w:id="9" w:name="_Toc410642517"/>
+      <w:r>
+        <w:rPr>
+          <w:lang w:val="en-US"/>
+        </w:rPr>
+        <w:t>Shimmer Connect</w:t>
+      </w:r>
+      <w:bookmarkEnd w:id="9"/>
+    </w:p>
+    <w:p>
+      <w:pPr>
+        <w:rPr>
+          <w:lang w:val="en-US"/>
+        </w:rPr>
+      </w:pPr>
+      <w:r>
+        <w:rPr>
+          <w:lang w:val="en-US"/>
+        </w:rPr>
+        <w:t>Shimmer Connect is a PC application</w:t>
+      </w:r>
+      <w:r>
+        <w:rPr>
+          <w:lang w:val="en-US"/>
+        </w:rPr>
+        <w:t>, which reads data from the S</w:t>
+      </w:r>
+      <w:r>
+        <w:rPr>
+          <w:lang w:val="en-US"/>
+        </w:rPr>
+        <w:t>himmer3 d</w:t>
+      </w:r>
+      <w:r>
+        <w:rPr>
+          <w:lang w:val="en-US"/>
+        </w:rPr>
+        <w:t>evice and displays it graphically.</w:t>
+      </w:r>
+      <w:r>
+        <w:rPr>
+          <w:lang w:val="en-US"/>
+        </w:rPr>
+        <w:t xml:space="preserve"> This program along with the source code is located in the folder “</w:t>
+      </w:r>
+      <w:r>
+        <w:rPr>
+          <w:lang w:val="en-US"/>
+        </w:rPr>
+        <w:t>Resources</w:t>
+      </w:r>
+      <w:r>
+        <w:rPr>
+          <w:lang w:val="en-US"/>
+        </w:rPr>
+        <w:t>/Shimmer Connect v0.7”</w:t>
+      </w:r>
+    </w:p>
+    <w:p>
+      <w:pPr>
+        <w:jc w:val="left"/>
+        <w:rPr>
+          <w:lang w:val="en-US"/>
+        </w:rPr>
+      </w:pPr>
+      <w:r>
+        <w:rPr>
+          <w:lang w:val="en-US"/>
+        </w:rPr>
+        <w:br w:type="page"/>
+      </w:r>
+    </w:p>
+    <w:p>
+      <w:pPr>
         <w:pStyle w:val="Overskrift1"/>
         <w:rPr>
           <w:lang w:val="en-US"/>
         </w:rPr>
       </w:pPr>
-      <w:bookmarkStart w:id="5" w:name="_Toc403909375"/>
+      <w:bookmarkStart w:id="10" w:name="_Toc410642518"/>
       <w:r>
         <w:rPr>
           <w:lang w:val="en-US"/>
@@ -1448,7 +2346,7 @@
         <w:lastRenderedPageBreak/>
         <w:t>Programming the device</w:t>
       </w:r>
-      <w:bookmarkEnd w:id="5"/>
+      <w:bookmarkEnd w:id="10"/>
     </w:p>
     <w:p>
       <w:pPr>
@@ -1460,7 +2358,19 @@
         <w:rPr>
           <w:lang w:val="en-US"/>
         </w:rPr>
-        <w:t>This section describes the procedure to download one of the sample programs to the shimmer3 device.</w:t>
+        <w:t>This section describes the procedure to download one</w:t>
+      </w:r>
+      <w:r>
+        <w:rPr>
+          <w:lang w:val="en-US"/>
+        </w:rPr>
+        <w:t xml:space="preserve"> of the sample programs to the S</w:t>
+      </w:r>
+      <w:r>
+        <w:rPr>
+          <w:lang w:val="en-US"/>
+        </w:rPr>
+        <w:t>himmer3 device.</w:t>
       </w:r>
     </w:p>
     <w:p>
@@ -1470,7 +2380,7 @@
           <w:lang w:val="en-US"/>
         </w:rPr>
       </w:pPr>
-      <w:bookmarkStart w:id="6" w:name="_Toc403909376"/>
+      <w:bookmarkStart w:id="11" w:name="_Toc410642519"/>
       <w:r>
         <w:rPr>
           <w:lang w:val="en-US"/>
@@ -1483,7 +2393,7 @@
         </w:rPr>
         <w:t>tep by step</w:t>
       </w:r>
-      <w:bookmarkEnd w:id="6"/>
+      <w:bookmarkEnd w:id="11"/>
     </w:p>
     <w:p>
       <w:pPr>
@@ -1544,13 +2454,7 @@
         <w:rPr>
           <w:lang w:val="en-US"/>
         </w:rPr>
-        <w:t xml:space="preserve">-&gt;Import </w:t>
-      </w:r>
-      <w:r>
-        <w:rPr>
-          <w:lang w:val="en-US"/>
-        </w:rPr>
-        <w:t>CCS Projects</w:t>
+        <w:t>-&gt;Import CCS Projects</w:t>
       </w:r>
     </w:p>
     <w:p>
@@ -1627,14 +2531,7 @@
           <w:i/>
           <w:lang w:val="en-US"/>
         </w:rPr>
-        <w:t xml:space="preserve">OPTIONAL: Choose </w:t>
-      </w:r>
-      <w:r>
-        <w:rPr>
-          <w:i/>
-          <w:lang w:val="en-US"/>
-        </w:rPr>
-        <w:t>“Copy projects into workspace” if you want the project to be located in the workspace directory of Code Composer. Otherwise the project explorer will refer to the current location of the project.</w:t>
+        <w:t>OPTIONAL: Choose “Copy projects into workspace” if you want the project to be located in the workspace directory of Code Composer. Otherwise the project explorer will refer to the current location of the project.</w:t>
       </w:r>
     </w:p>
     <w:p>
@@ -1689,13 +2586,7 @@
         <w:rPr>
           <w:lang w:val="en-US"/>
         </w:rPr>
-        <w:t>Project Explorer</w:t>
-      </w:r>
-      <w:r>
-        <w:rPr>
-          <w:lang w:val="en-US"/>
-        </w:rPr>
-        <w:t>)</w:t>
+        <w:t>Project Explorer)</w:t>
       </w:r>
     </w:p>
     <w:p>
@@ -1734,23 +2625,21 @@
           <w:lang w:val="en-US"/>
         </w:rPr>
         <w:br/>
-      </w:r>
-      <w:r>
-        <w:rPr>
-          <w:lang w:val="en-US"/>
-        </w:rPr>
-        <w:t>Error initializing emulator:</w:t>
-      </w:r>
+        <w:t>Error initializing emulator</w:t>
+      </w:r>
+      <w:proofErr w:type="gramStart"/>
+      <w:r>
+        <w:rPr>
+          <w:lang w:val="en-US"/>
+        </w:rPr>
+        <w:t>:</w:t>
+      </w:r>
+      <w:proofErr w:type="gramEnd"/>
       <w:r>
         <w:rPr>
           <w:lang w:val="en-US"/>
         </w:rPr>
         <w:br/>
-      </w:r>
-      <w:r>
-        <w:rPr>
-          <w:lang w:val="en-US"/>
-        </w:rPr>
         <w:t>No USB FET was found</w:t>
       </w:r>
       <w:r>
@@ -1909,14 +2798,7 @@
           <w:b/>
           <w:lang w:val="en-US"/>
         </w:rPr>
-        <w:t>device is turned on</w:t>
-      </w:r>
-      <w:r>
-        <w:rPr>
-          <w:b/>
-          <w:lang w:val="en-US"/>
-        </w:rPr>
-        <w:t xml:space="preserve"> (The </w:t>
+        <w:t xml:space="preserve">device is turned on (The </w:t>
       </w:r>
       <w:r>
         <w:rPr>
@@ -2012,8 +2894,6 @@
         <w:br/>
         <w:t>IMPORTANT: Make sure the Shimmer is turned on.</w:t>
       </w:r>
-      <w:bookmarkStart w:id="7" w:name="_GoBack"/>
-      <w:bookmarkEnd w:id="7"/>
     </w:p>
     <w:p>
       <w:pPr>
@@ -2041,14 +2921,14 @@
           <w:lang w:val="en-US"/>
         </w:rPr>
       </w:pPr>
-      <w:bookmarkStart w:id="8" w:name="_Toc403909377"/>
+      <w:bookmarkStart w:id="12" w:name="_Toc410642520"/>
       <w:r>
         <w:rPr>
           <w:lang w:val="en-US"/>
         </w:rPr>
         <w:t>Sample programs</w:t>
       </w:r>
-      <w:bookmarkEnd w:id="8"/>
+      <w:bookmarkEnd w:id="12"/>
     </w:p>
     <w:p>
       <w:pPr>
@@ -2072,7 +2952,19 @@
         <w:rPr>
           <w:lang w:val="en-US"/>
         </w:rPr>
-        <w:t xml:space="preserve"> various sample programs which is explained in the following.</w:t>
+        <w:t xml:space="preserve"> various sample programs </w:t>
+      </w:r>
+      <w:r>
+        <w:rPr>
+          <w:lang w:val="en-US"/>
+        </w:rPr>
+        <w:t>as</w:t>
+      </w:r>
+      <w:r>
+        <w:rPr>
+          <w:lang w:val="en-US"/>
+        </w:rPr>
+        <w:t xml:space="preserve"> explained in the following.</w:t>
       </w:r>
     </w:p>
     <w:p>
@@ -2095,11 +2987,31 @@
         </w:rPr>
         <w:br/>
       </w:r>
-      <w:r>
-        <w:rPr>
-          <w:lang w:val="en-US"/>
-        </w:rPr>
-        <w:t>This is a very basic application which uses a timer on MSP430 to toggle the LEDs on the Shimmer.</w:t>
+      <w:proofErr w:type="gramStart"/>
+      <w:r>
+        <w:rPr>
+          <w:lang w:val="en-US"/>
+        </w:rPr>
+        <w:t>This</w:t>
+      </w:r>
+      <w:proofErr w:type="gramEnd"/>
+      <w:r>
+        <w:rPr>
+          <w:lang w:val="en-US"/>
+        </w:rPr>
+        <w:t xml:space="preserve"> is a very basic application </w:t>
+      </w:r>
+      <w:r>
+        <w:rPr>
+          <w:lang w:val="en-US"/>
+        </w:rPr>
+        <w:t>that</w:t>
+      </w:r>
+      <w:r>
+        <w:rPr>
+          <w:lang w:val="en-US"/>
+        </w:rPr>
+        <w:t xml:space="preserve"> uses a timer on MSP430 to toggle the LEDs on the Shimmer.</w:t>
       </w:r>
     </w:p>
     <w:p>
@@ -2122,11 +3034,19 @@
         </w:rPr>
         <w:br/>
       </w:r>
-      <w:r>
-        <w:rPr>
-          <w:lang w:val="en-US"/>
-        </w:rPr>
-        <w:t>This application is able to transmit dummy data</w:t>
+      <w:proofErr w:type="gramStart"/>
+      <w:r>
+        <w:rPr>
+          <w:lang w:val="en-US"/>
+        </w:rPr>
+        <w:t>This</w:t>
+      </w:r>
+      <w:proofErr w:type="gramEnd"/>
+      <w:r>
+        <w:rPr>
+          <w:lang w:val="en-US"/>
+        </w:rPr>
+        <w:t xml:space="preserve"> application is able to transmit dummy data</w:t>
       </w:r>
       <w:r>
         <w:rPr>
@@ -2195,6 +3115,7 @@
           <w:lang w:val="en-US"/>
         </w:rPr>
       </w:pPr>
+      <w:proofErr w:type="spellStart"/>
       <w:r>
         <w:rPr>
           <w:b/>
@@ -2202,6 +3123,7 @@
         </w:rPr>
         <w:t>BtStream</w:t>
       </w:r>
+      <w:proofErr w:type="spellEnd"/>
       <w:r>
         <w:rPr>
           <w:b/>
@@ -2209,6 +3131,7 @@
         </w:rPr>
         <w:br/>
       </w:r>
+      <w:proofErr w:type="gramStart"/>
       <w:r>
         <w:rPr>
           <w:lang w:val="en-US"/>
@@ -2219,7 +3142,32 @@
         <w:rPr>
           <w:lang w:val="en-US"/>
         </w:rPr>
-        <w:t>his is a general purpose configurable application to be used with shimmer3 and any add-on daughter-cards supplied by Shimmer.</w:t>
+        <w:t>his</w:t>
+      </w:r>
+      <w:proofErr w:type="gramEnd"/>
+      <w:r>
+        <w:rPr>
+          <w:lang w:val="en-US"/>
+        </w:rPr>
+        <w:t xml:space="preserve"> is a general-purpose configurable application to be used with </w:t>
+      </w:r>
+      <w:r>
+        <w:rPr>
+          <w:lang w:val="en-US"/>
+        </w:rPr>
+        <w:t>Shimmer3</w:t>
+      </w:r>
+      <w:r>
+        <w:rPr>
+          <w:lang w:val="en-US"/>
+        </w:rPr>
+        <w:t xml:space="preserve"> and any add-on daughter-cards supplied by Shimmer.</w:t>
+      </w:r>
+      <w:r>
+        <w:rPr>
+          <w:lang w:val="en-US"/>
+        </w:rPr>
+        <w:t xml:space="preserve"> It allows monitoring and capturing the different sensors of the Shimmer3 device via Bluetooth. These data can be visualized on the PC application Shimmer Connect. The newest version of the program is version 0.5 and the .txt file of this is located in the user bootstraps of the bootstrap loader.</w:t>
       </w:r>
     </w:p>
     <w:p>
@@ -2232,7 +3180,21 @@
         <w:rPr>
           <w:lang w:val="en-US" w:eastAsia="da-DK"/>
         </w:rPr>
-        <w:t>By default this application samples the 3-axis analog accelerometer, MPU9150 gyroscope, LSM303DLHC magnetometer and battery voltage at 50Hz and sends the data over the Bluetooth radio at 51.2Hz, using a data buffer size of 1 (the buffer size is not currently configurable).</w:t>
+        <w:t xml:space="preserve">By default this application samples the 3-axis analog accelerometer, MPU9150 gyroscope, LSM303DLHC magnetometer and battery voltage at 50Hz and sends the data over the Bluetooth radio at </w:t>
+      </w:r>
+      <w:proofErr w:type="gramStart"/>
+      <w:r>
+        <w:rPr>
+          <w:lang w:val="en-US" w:eastAsia="da-DK"/>
+        </w:rPr>
+        <w:t>51.2Hz,</w:t>
+      </w:r>
+      <w:proofErr w:type="gramEnd"/>
+      <w:r>
+        <w:rPr>
+          <w:lang w:val="en-US" w:eastAsia="da-DK"/>
+        </w:rPr>
+        <w:t xml:space="preserve"> using a data buffer size of 1 (the buffer size is not currently configurable).</w:t>
       </w:r>
     </w:p>
     <w:p>
@@ -2241,6 +3203,7 @@
           <w:lang w:val="en-US"/>
         </w:rPr>
       </w:pPr>
+      <w:proofErr w:type="spellStart"/>
       <w:r>
         <w:rPr>
           <w:b/>
@@ -2248,6 +3211,7 @@
         </w:rPr>
         <w:t>LogAndStream</w:t>
       </w:r>
+      <w:proofErr w:type="spellEnd"/>
       <w:r>
         <w:rPr>
           <w:b/>
@@ -2259,19 +3223,7 @@
         <w:rPr>
           <w:lang w:val="en-US"/>
         </w:rPr>
-        <w:t xml:space="preserve">The </w:t>
-      </w:r>
-      <w:r>
-        <w:rPr>
-          <w:lang w:val="en-US"/>
-        </w:rPr>
-        <w:t>application</w:t>
-      </w:r>
-      <w:r>
-        <w:rPr>
-          <w:lang w:val="en-US"/>
-        </w:rPr>
-        <w:t xml:space="preserve"> facilitates logging of data from a Shimmer3 to the on board SD card while also providing the ability to simultaneously stream data via wireless connection to a Bluetooth-enabled PC.</w:t>
+        <w:t>The application facilitates logging of data from a Shimmer3 to the on board SD card while also providing the ability to simultaneously stream data via wireless connection to a Bluetooth-enabled PC.</w:t>
       </w:r>
     </w:p>
     <w:p>
@@ -2280,6 +3232,7 @@
           <w:lang w:val="en-US"/>
         </w:rPr>
       </w:pPr>
+      <w:proofErr w:type="spellStart"/>
       <w:r>
         <w:rPr>
           <w:b/>
@@ -2287,6 +3240,7 @@
         </w:rPr>
         <w:t>SDLog</w:t>
       </w:r>
+      <w:proofErr w:type="spellEnd"/>
       <w:r>
         <w:rPr>
           <w:b/>
@@ -2304,7 +3258,25 @@
         <w:rPr>
           <w:lang w:val="en-US"/>
         </w:rPr>
-        <w:t>which allows logging of data from a Shimmer to the on-board SD card. The firmware allows full user configuration of the Shimmer via a configuration file, stored on the SD card. Many useful features, such as time synchronisation among multiple Shimmer units, start/stop logging on one or more devices by a single button press, and user-defined naming of devices, are enabled by this firmware image.</w:t>
+        <w:t>that</w:t>
+      </w:r>
+      <w:r>
+        <w:rPr>
+          <w:lang w:val="en-US"/>
+        </w:rPr>
+        <w:t xml:space="preserve"> allows logging of data from a Shimmer to the on-board SD card. The firmware allows full user configuration of the Shimmer via a configuration file, stored on the SD card. Many useful features, such as time </w:t>
+      </w:r>
+      <w:r>
+        <w:rPr>
+          <w:lang w:val="en-US"/>
+        </w:rPr>
+        <w:t>synchronization</w:t>
+      </w:r>
+      <w:r>
+        <w:rPr>
+          <w:lang w:val="en-US"/>
+        </w:rPr>
+        <w:t xml:space="preserve"> among multiple Shimmer units, start/stop logging on one or more devices by a single button press, and user-defined naming of devices, are enabled by this firmware image.</w:t>
       </w:r>
     </w:p>
     <w:p>
@@ -2314,14 +3286,16 @@
           <w:lang w:val="en-US"/>
         </w:rPr>
       </w:pPr>
-      <w:bookmarkStart w:id="9" w:name="_Toc403909378"/>
+      <w:bookmarkStart w:id="13" w:name="_Toc410642521"/>
+      <w:bookmarkStart w:id="14" w:name="_Ref410642620"/>
       <w:r>
         <w:rPr>
           <w:lang w:val="en-US"/>
         </w:rPr>
         <w:t>Final remarks</w:t>
       </w:r>
-      <w:bookmarkEnd w:id="9"/>
+      <w:bookmarkEnd w:id="13"/>
+      <w:bookmarkEnd w:id="14"/>
     </w:p>
     <w:p>
       <w:pPr>
@@ -2333,7 +3307,33 @@
         <w:rPr>
           <w:lang w:val="en-US"/>
         </w:rPr>
-        <w:t xml:space="preserve">The BtStream program uses the different sensors of the shimmer3 device and transmits the data via Bluetooth. These data can be interpreted by the PC application Shimmer Connect. </w:t>
+        <w:t xml:space="preserve">The </w:t>
+      </w:r>
+      <w:proofErr w:type="spellStart"/>
+      <w:r>
+        <w:rPr>
+          <w:lang w:val="en-US"/>
+        </w:rPr>
+        <w:t>BtStream</w:t>
+      </w:r>
+      <w:proofErr w:type="spellEnd"/>
+      <w:r>
+        <w:rPr>
+          <w:lang w:val="en-US"/>
+        </w:rPr>
+        <w:t xml:space="preserve"> program use</w:t>
+      </w:r>
+      <w:r>
+        <w:rPr>
+          <w:lang w:val="en-US"/>
+        </w:rPr>
+        <w:t>s the different sensors of the S</w:t>
+      </w:r>
+      <w:r>
+        <w:rPr>
+          <w:lang w:val="en-US"/>
+        </w:rPr>
+        <w:t xml:space="preserve">himmer3 device and transmits the data via Bluetooth. These data can be interpreted by the PC application Shimmer Connect. </w:t>
       </w:r>
       <w:r>
         <w:rPr>
@@ -2364,6 +3364,7 @@
         <w:rPr>
           <w:lang w:val="en-US"/>
         </w:rPr>
+        <w:lastRenderedPageBreak/>
         <w:t>The first step in this process is to add the shimmer3 device to the computer so that a COM port is assigned to the Bluetooth communication.</w:t>
       </w:r>
     </w:p>
@@ -2377,8 +3378,21 @@
         <w:rPr>
           <w:lang w:val="en-US"/>
         </w:rPr>
-        <w:lastRenderedPageBreak/>
-        <w:t>When this is done and the BtStream program is loaded onto the device you can connect to it using the PC application and see the data graphically.</w:t>
+        <w:t xml:space="preserve">When this is done and the </w:t>
+      </w:r>
+      <w:proofErr w:type="spellStart"/>
+      <w:r>
+        <w:rPr>
+          <w:lang w:val="en-US"/>
+        </w:rPr>
+        <w:t>BtStream</w:t>
+      </w:r>
+      <w:proofErr w:type="spellEnd"/>
+      <w:r>
+        <w:rPr>
+          <w:lang w:val="en-US"/>
+        </w:rPr>
+        <w:t xml:space="preserve"> program is loaded onto the device you can connect to it using the PC application and see the data graphically.</w:t>
       </w:r>
     </w:p>
     <w:p>
@@ -2451,7 +3465,21 @@
         <w:rPr>
           <w:lang w:val="en-US"/>
         </w:rPr>
-        <w:t xml:space="preserve"> from the Github repo</w:t>
+        <w:t xml:space="preserve"> from the </w:t>
+      </w:r>
+      <w:proofErr w:type="spellStart"/>
+      <w:r>
+        <w:rPr>
+          <w:lang w:val="en-US"/>
+        </w:rPr>
+        <w:t>Github</w:t>
+      </w:r>
+      <w:proofErr w:type="spellEnd"/>
+      <w:r>
+        <w:rPr>
+          <w:lang w:val="en-US"/>
+        </w:rPr>
+        <w:t xml:space="preserve"> repo</w:t>
       </w:r>
       <w:r>
         <w:rPr>
@@ -2469,7 +3497,21 @@
         <w:rPr>
           <w:lang w:val="en-US"/>
         </w:rPr>
-        <w:t>. Therefore it would be beneficial to have a paid version of Code Composer so that the newest version of BtStream can be modified and compiled.</w:t>
+        <w:t xml:space="preserve">. Therefore it would be beneficial to have a paid version of Code Composer so that the newest version of </w:t>
+      </w:r>
+      <w:proofErr w:type="spellStart"/>
+      <w:r>
+        <w:rPr>
+          <w:lang w:val="en-US"/>
+        </w:rPr>
+        <w:t>BtStream</w:t>
+      </w:r>
+      <w:proofErr w:type="spellEnd"/>
+      <w:r>
+        <w:rPr>
+          <w:lang w:val="en-US"/>
+        </w:rPr>
+        <w:t xml:space="preserve"> can be modified and compiled.</w:t>
       </w:r>
     </w:p>
     <w:p>
@@ -2488,8 +3530,8 @@
       </w:pPr>
     </w:p>
     <w:sectPr>
-      <w:footerReference w:type="even" r:id="rId14"/>
-      <w:footerReference w:type="default" r:id="rId15"/>
+      <w:footerReference w:type="even" r:id="rId16"/>
+      <w:footerReference w:type="default" r:id="rId17"/>
       <w:pgSz w:w="11906" w:h="16838"/>
       <w:pgMar w:top="1701" w:right="1701" w:bottom="1701" w:left="1701" w:header="709" w:footer="709" w:gutter="0"/>
       <w:pgNumType w:start="1"/>
@@ -2719,7 +3761,7 @@
         <w:b/>
         <w:noProof/>
       </w:rPr>
-      <w:t>4</w:t>
+      <w:t>6</w:t>
     </w:r>
     <w:r>
       <w:rPr>
@@ -2762,7 +3804,7 @@
         <w:b/>
         <w:noProof/>
       </w:rPr>
-      <w:t>4</w:t>
+      <w:t>6</w:t>
     </w:r>
     <w:r>
       <w:rPr>
@@ -2845,7 +3887,7 @@
                 <w:b/>
                 <w:noProof/>
               </w:rPr>
-              <w:t>3</w:t>
+              <w:t>1</w:t>
             </w:r>
             <w:r>
               <w:rPr>
@@ -2888,7 +3930,7 @@
                 <w:b/>
                 <w:noProof/>
               </w:rPr>
-              <w:t>4</w:t>
+              <w:t>6</w:t>
             </w:r>
             <w:r>
               <w:rPr>
@@ -3661,6 +4703,12 @@
         <w:insideH w:val="single" w:sz="4" w:space="0" w:color="D9D9D9" w:themeColor="background1" w:themeShade="D9"/>
         <w:insideV w:val="single" w:sz="4" w:space="0" w:color="D9D9D9" w:themeColor="background1" w:themeShade="D9"/>
       </w:tblBorders>
+      <w:tblCellMar>
+        <w:top w:w="0" w:type="dxa"/>
+        <w:left w:w="108" w:type="dxa"/>
+        <w:bottom w:w="0" w:type="dxa"/>
+        <w:right w:w="108" w:type="dxa"/>
+      </w:tblCellMar>
     </w:tblPr>
     <w:tcPr>
       <w:shd w:val="clear" w:color="auto" w:fill="F2F2F2" w:themeFill="background1" w:themeFillShade="F2"/>
@@ -3727,6 +4775,7 @@
       <w:spacing w:after="0" w:line="240" w:lineRule="auto"/>
     </w:pPr>
     <w:tblPr>
+      <w:tblInd w:w="0" w:type="dxa"/>
       <w:tblBorders>
         <w:top w:val="single" w:sz="4" w:space="0" w:color="auto"/>
         <w:left w:val="single" w:sz="4" w:space="0" w:color="auto"/>
@@ -3735,6 +4784,12 @@
         <w:insideH w:val="single" w:sz="4" w:space="0" w:color="auto"/>
         <w:insideV w:val="single" w:sz="4" w:space="0" w:color="auto"/>
       </w:tblBorders>
+      <w:tblCellMar>
+        <w:top w:w="0" w:type="dxa"/>
+        <w:left w:w="108" w:type="dxa"/>
+        <w:bottom w:w="0" w:type="dxa"/>
+        <w:right w:w="108" w:type="dxa"/>
+      </w:tblCellMar>
     </w:tblPr>
   </w:style>
   <w:style w:type="paragraph" w:styleId="Sidehoved">
@@ -3903,10 +4958,17 @@
     <w:tblPr>
       <w:tblStyleRowBandSize w:val="1"/>
       <w:tblStyleColBandSize w:val="1"/>
+      <w:tblInd w:w="0" w:type="dxa"/>
       <w:tblBorders>
         <w:top w:val="single" w:sz="8" w:space="0" w:color="C0504D" w:themeColor="accent2"/>
         <w:bottom w:val="single" w:sz="8" w:space="0" w:color="C0504D" w:themeColor="accent2"/>
       </w:tblBorders>
+      <w:tblCellMar>
+        <w:top w:w="0" w:type="dxa"/>
+        <w:left w:w="108" w:type="dxa"/>
+        <w:bottom w:w="0" w:type="dxa"/>
+        <w:right w:w="108" w:type="dxa"/>
+      </w:tblCellMar>
     </w:tblPr>
     <w:tblStylePr w:type="firstRow">
       <w:pPr>
@@ -5154,6 +6216,12 @@
         <w:insideH w:val="single" w:sz="4" w:space="0" w:color="D9D9D9" w:themeColor="background1" w:themeShade="D9"/>
         <w:insideV w:val="single" w:sz="4" w:space="0" w:color="D9D9D9" w:themeColor="background1" w:themeShade="D9"/>
       </w:tblBorders>
+      <w:tblCellMar>
+        <w:top w:w="0" w:type="dxa"/>
+        <w:left w:w="108" w:type="dxa"/>
+        <w:bottom w:w="0" w:type="dxa"/>
+        <w:right w:w="108" w:type="dxa"/>
+      </w:tblCellMar>
     </w:tblPr>
     <w:tcPr>
       <w:shd w:val="clear" w:color="auto" w:fill="F2F2F2" w:themeFill="background1" w:themeFillShade="F2"/>
@@ -5220,6 +6288,7 @@
       <w:spacing w:after="0" w:line="240" w:lineRule="auto"/>
     </w:pPr>
     <w:tblPr>
+      <w:tblInd w:w="0" w:type="dxa"/>
       <w:tblBorders>
         <w:top w:val="single" w:sz="4" w:space="0" w:color="auto"/>
         <w:left w:val="single" w:sz="4" w:space="0" w:color="auto"/>
@@ -5228,6 +6297,12 @@
         <w:insideH w:val="single" w:sz="4" w:space="0" w:color="auto"/>
         <w:insideV w:val="single" w:sz="4" w:space="0" w:color="auto"/>
       </w:tblBorders>
+      <w:tblCellMar>
+        <w:top w:w="0" w:type="dxa"/>
+        <w:left w:w="108" w:type="dxa"/>
+        <w:bottom w:w="0" w:type="dxa"/>
+        <w:right w:w="108" w:type="dxa"/>
+      </w:tblCellMar>
     </w:tblPr>
   </w:style>
   <w:style w:type="paragraph" w:styleId="Sidehoved">
@@ -5396,10 +6471,17 @@
     <w:tblPr>
       <w:tblStyleRowBandSize w:val="1"/>
       <w:tblStyleColBandSize w:val="1"/>
+      <w:tblInd w:w="0" w:type="dxa"/>
       <w:tblBorders>
         <w:top w:val="single" w:sz="8" w:space="0" w:color="C0504D" w:themeColor="accent2"/>
         <w:bottom w:val="single" w:sz="8" w:space="0" w:color="C0504D" w:themeColor="accent2"/>
       </w:tblBorders>
+      <w:tblCellMar>
+        <w:top w:w="0" w:type="dxa"/>
+        <w:left w:w="108" w:type="dxa"/>
+        <w:bottom w:w="0" w:type="dxa"/>
+        <w:right w:w="108" w:type="dxa"/>
+      </w:tblCellMar>
     </w:tblPr>
     <w:tblStylePr w:type="firstRow">
       <w:pPr>
@@ -6464,7 +7546,7 @@
 </file>
 
 <file path=customXml/itemProps1.xml><?xml version="1.0" encoding="utf-8"?>
-<ds:datastoreItem xmlns:ds="http://schemas.openxmlformats.org/officeDocument/2006/customXml" ds:itemID="{A155620E-C386-4559-8059-34D9E87FF027}">
+<ds:datastoreItem xmlns:ds="http://schemas.openxmlformats.org/officeDocument/2006/customXml" ds:itemID="{5993556C-85EA-4A71-8E16-6B917A4BC72F}">
   <ds:schemaRefs>
     <ds:schemaRef ds:uri="http://schemas.openxmlformats.org/officeDocument/2006/bibliography"/>
   </ds:schemaRefs>

</xml_diff>

<commit_message>
Bootstrap loader and connect added as zip files
</commit_message>
<xml_diff>
--- a/1. How to program/Shimmer 3 - How to program.docx
+++ b/1. How to program/Shimmer 3 - How to program.docx
@@ -9,8 +9,6 @@
           <w:lang w:val="en-US"/>
         </w:rPr>
       </w:pPr>
-      <w:bookmarkStart w:id="0" w:name="_GoBack"/>
-      <w:bookmarkEnd w:id="0"/>
     </w:p>
     <w:p>
       <w:pPr>
@@ -190,45 +188,8 @@
           <w:szCs w:val="44"/>
           <w:lang w:val="en-US" w:eastAsia="da-DK"/>
         </w:rPr>
-        <w:t xml:space="preserve">Written by </w:t>
-      </w:r>
-      <w:proofErr w:type="spellStart"/>
-      <w:r>
-        <w:rPr>
-          <w:rFonts w:eastAsia="Times New Roman" w:cs="Arial"/>
-          <w:color w:val="000000"/>
-          <w:spacing w:val="0"/>
-          <w:sz w:val="22"/>
-          <w:szCs w:val="44"/>
-          <w:lang w:val="en-US" w:eastAsia="da-DK"/>
-        </w:rPr>
-        <w:t>Steffan</w:t>
-      </w:r>
-      <w:proofErr w:type="spellEnd"/>
-      <w:r>
-        <w:rPr>
-          <w:rFonts w:eastAsia="Times New Roman" w:cs="Arial"/>
-          <w:color w:val="000000"/>
-          <w:spacing w:val="0"/>
-          <w:sz w:val="22"/>
-          <w:szCs w:val="44"/>
-          <w:lang w:val="en-US" w:eastAsia="da-DK"/>
-        </w:rPr>
-        <w:t xml:space="preserve"> </w:t>
-      </w:r>
-      <w:proofErr w:type="spellStart"/>
-      <w:r>
-        <w:rPr>
-          <w:rFonts w:eastAsia="Times New Roman" w:cs="Arial"/>
-          <w:color w:val="000000"/>
-          <w:spacing w:val="0"/>
-          <w:sz w:val="22"/>
-          <w:szCs w:val="44"/>
-          <w:lang w:val="en-US" w:eastAsia="da-DK"/>
-        </w:rPr>
-        <w:t>Lildholdt</w:t>
-      </w:r>
-      <w:proofErr w:type="spellEnd"/>
+        <w:t>Written by Steffan Lildholdt</w:t>
+      </w:r>
       <w:r>
         <w:rPr>
           <w:rFonts w:eastAsia="Times New Roman" w:cs="Arial"/>
@@ -1114,31 +1075,44 @@
           <w:lang w:val="en-US"/>
         </w:rPr>
       </w:pPr>
-      <w:bookmarkStart w:id="1" w:name="_Toc410642513"/>
+      <w:bookmarkStart w:id="0" w:name="_Toc410642513"/>
       <w:r>
         <w:rPr>
           <w:lang w:val="en-US"/>
         </w:rPr>
         <w:lastRenderedPageBreak/>
         <w:t>Required software</w:t>
+      </w:r>
+      <w:bookmarkEnd w:id="0"/>
+    </w:p>
+    <w:p>
+      <w:pPr>
+        <w:pStyle w:val="Overskrift2"/>
+        <w:rPr>
+          <w:lang w:val="en-US"/>
+        </w:rPr>
+      </w:pPr>
+      <w:bookmarkStart w:id="1" w:name="_Toc410642514"/>
+      <w:r>
+        <w:rPr>
+          <w:lang w:val="en-US"/>
+        </w:rPr>
+        <w:t>Code composer</w:t>
       </w:r>
       <w:bookmarkEnd w:id="1"/>
     </w:p>
     <w:p>
       <w:pPr>
-        <w:pStyle w:val="Overskrift2"/>
-        <w:rPr>
-          <w:lang w:val="en-US"/>
-        </w:rPr>
-      </w:pPr>
-      <w:bookmarkStart w:id="2" w:name="_Toc410642514"/>
-      <w:r>
-        <w:rPr>
-          <w:lang w:val="en-US"/>
-        </w:rPr>
-        <w:t>Code composer</w:t>
-      </w:r>
-      <w:bookmarkEnd w:id="2"/>
+        <w:rPr>
+          <w:lang w:val="en-US"/>
+        </w:rPr>
+      </w:pPr>
+      <w:r>
+        <w:rPr>
+          <w:lang w:val="en-US"/>
+        </w:rPr>
+        <w:t>Code Composer Studio from Texas Instruments is the IDE used to compile the programs targeted the embedded controller (TI MSP430) of the Shimmer3 device. It can be downloaded here:</w:t>
+      </w:r>
     </w:p>
     <w:p>
       <w:pPr>
@@ -1146,45 +1120,15 @@
           <w:lang w:val="en-US"/>
         </w:rPr>
       </w:pPr>
-      <w:r>
-        <w:rPr>
-          <w:lang w:val="en-US"/>
-        </w:rPr>
-        <w:t>Code Composer Studio from Texas Instruments is the IDE used to compile the programs targeted the embedded controller (TI MSP430) of the Shimmer3 device. It can be downloaded here:</w:t>
-      </w:r>
-    </w:p>
-    <w:p>
-      <w:pPr>
-        <w:rPr>
-          <w:lang w:val="en-US"/>
-        </w:rPr>
-      </w:pPr>
-      <w:r>
-        <w:fldChar w:fldCharType="begin"/>
-      </w:r>
-      <w:r>
-        <w:rPr>
-          <w:lang w:val="en-US"/>
-        </w:rPr>
-        <w:instrText xml:space="preserve"> HYPERLINK "http://processors.wiki.ti.com/index.php/Download_CCS" </w:instrText>
-      </w:r>
-      <w:r>
-        <w:fldChar w:fldCharType="separate"/>
-      </w:r>
-      <w:r>
-        <w:rPr>
-          <w:rStyle w:val="Hyperlink"/>
-          <w:lang w:val="en-US"/>
-        </w:rPr>
-        <w:t>http://processors.wiki.ti.com/index.php/Download_CCS</w:t>
-      </w:r>
-      <w:r>
-        <w:rPr>
-          <w:rStyle w:val="Hyperlink"/>
-          <w:lang w:val="en-US"/>
-        </w:rPr>
-        <w:fldChar w:fldCharType="end"/>
-      </w:r>
+      <w:hyperlink r:id="rId12" w:history="1">
+        <w:r>
+          <w:rPr>
+            <w:rStyle w:val="Hyperlink"/>
+            <w:lang w:val="en-US"/>
+          </w:rPr>
+          <w:t>http://processors.wiki.ti.com/index.php/Download_CCS</w:t>
+        </w:r>
+      </w:hyperlink>
     </w:p>
     <w:p>
       <w:pPr>
@@ -1258,8 +1202,7 @@
                                 <w:lang w:val="en-US"/>
                               </w:rPr>
                             </w:pPr>
-                            <w:bookmarkStart w:id="3" w:name="_Ref410642919"/>
-                            <w:proofErr w:type="gramStart"/>
+                            <w:bookmarkStart w:id="2" w:name="_Ref410642919"/>
                             <w:r>
                               <w:rPr>
                                 <w:lang w:val="en-US"/>
@@ -1316,14 +1259,13 @@
                             <w:r>
                               <w:fldChar w:fldCharType="end"/>
                             </w:r>
-                            <w:bookmarkEnd w:id="3"/>
+                            <w:bookmarkEnd w:id="2"/>
                             <w:r>
                               <w:rPr>
                                 <w:lang w:val="en-US"/>
                               </w:rPr>
                               <w:t xml:space="preserve"> - MSP430's compiler selected to be installed.</w:t>
                             </w:r>
-                            <w:proofErr w:type="gramEnd"/>
                           </w:p>
                         </w:txbxContent>
                       </wps:txbx>
@@ -1477,7 +1419,7 @@
                           </pic:cNvPicPr>
                         </pic:nvPicPr>
                         <pic:blipFill>
-                          <a:blip r:embed="rId12">
+                          <a:blip r:embed="rId13">
                             <a:extLst>
                               <a:ext uri="{28A0092B-C50C-407E-A947-70E740481C1C}">
                                 <a14:useLocalDpi xmlns:a14="http://schemas.microsoft.com/office/drawing/2010/main" val="0"/>
@@ -1518,7 +1460,7 @@
                           <a:effectLst/>
                           <a:extLst>
                             <a:ext uri="{C572A759-6A51-4108-AA02-DFA0A04FC94B}">
-                              <ma14:wrappingTextBoxFlag xmlns="" xmlns:mo="http://schemas.microsoft.com/office/mac/office/2008/main" xmlns:mv="urn:schemas-microsoft-com:mac:vml" xmlns:o="urn:schemas-microsoft-com:office:office" xmlns:v="urn:schemas-microsoft-com:vml" xmlns:w10="urn:schemas-microsoft-com:office:word" xmlns:w="http://schemas.openxmlformats.org/wordprocessingml/2006/main" xmlns:ma14="http://schemas.microsoft.com/office/mac/drawingml/2011/main"/>
+                              <ma14:wrappingTextBoxFlag xmlns:ma14="http://schemas.microsoft.com/office/mac/drawingml/2011/main" xmlns:w="http://schemas.openxmlformats.org/wordprocessingml/2006/main" xmlns:w10="urn:schemas-microsoft-com:office:word" xmlns:v="urn:schemas-microsoft-com:vml" xmlns:o="urn:schemas-microsoft-com:office:office" xmlns:mv="urn:schemas-microsoft-com:mac:vml" xmlns:mo="http://schemas.microsoft.com/office/mac/office/2008/main" xmlns=""/>
                             </a:ext>
                           </a:extLst>
                         </wps:spPr>
@@ -1531,14 +1473,14 @@
                                   <w:lang w:val="en-US"/>
                                 </w:rPr>
                               </w:pPr>
-                              <w:bookmarkStart w:id="5" w:name="_Ref283287730"/>
+                              <w:bookmarkStart w:id="3" w:name="_Ref283287730"/>
                               <w:r>
                                 <w:rPr>
                                   <w:lang w:val="en-US"/>
                                 </w:rPr>
                                 <w:br/>
                               </w:r>
-                              <w:bookmarkEnd w:id="5"/>
+                              <w:bookmarkEnd w:id="3"/>
                             </w:p>
                           </w:txbxContent>
                         </wps:txbx>
@@ -1822,8 +1764,7 @@
           <w:lang w:val="en-US"/>
         </w:rPr>
       </w:pPr>
-      <w:bookmarkStart w:id="6" w:name="_Ref283287886"/>
-      <w:proofErr w:type="gramStart"/>
+      <w:bookmarkStart w:id="4" w:name="_Ref283287886"/>
       <w:r>
         <w:rPr>
           <w:lang w:val="en-US"/>
@@ -1898,14 +1839,13 @@
         </w:rPr>
         <w:fldChar w:fldCharType="end"/>
       </w:r>
-      <w:bookmarkEnd w:id="6"/>
+      <w:bookmarkEnd w:id="4"/>
       <w:r>
         <w:rPr>
           <w:lang w:val="en-US"/>
         </w:rPr>
         <w:t xml:space="preserve"> - MSP430's add-ons selected to be installed.</w:t>
       </w:r>
-      <w:proofErr w:type="gramEnd"/>
     </w:p>
     <w:p>
       <w:pPr>
@@ -1971,21 +1911,7 @@
         <w:rPr>
           <w:lang w:val="en-US"/>
         </w:rPr>
-        <w:t xml:space="preserve">, the </w:t>
-      </w:r>
-      <w:proofErr w:type="spellStart"/>
-      <w:r>
-        <w:rPr>
-          <w:lang w:val="en-US"/>
-        </w:rPr>
-        <w:t>BtStream</w:t>
-      </w:r>
-      <w:proofErr w:type="spellEnd"/>
-      <w:r>
-        <w:rPr>
-          <w:lang w:val="en-US"/>
-        </w:rPr>
-        <w:t xml:space="preserve"> firmware is </w:t>
+        <w:t xml:space="preserve">, the BtStream firmware is </w:t>
       </w:r>
       <w:r>
         <w:rPr>
@@ -2007,12 +1933,285 @@
           <w:lang w:val="en-US"/>
         </w:rPr>
       </w:pPr>
-      <w:bookmarkStart w:id="7" w:name="_Toc410642515"/>
+      <w:bookmarkStart w:id="5" w:name="_Toc410642515"/>
       <w:r>
         <w:rPr>
           <w:lang w:val="en-US"/>
         </w:rPr>
         <w:t>Shimmer3 Bootstrap Loader (BSL)</w:t>
+      </w:r>
+      <w:bookmarkEnd w:id="5"/>
+    </w:p>
+    <w:p>
+      <w:pPr>
+        <w:rPr>
+          <w:lang w:val="en-US"/>
+        </w:rPr>
+      </w:pPr>
+      <w:r>
+        <w:rPr>
+          <w:lang w:val="en-US"/>
+        </w:rPr>
+        <w:t xml:space="preserve">It is not possible </w:t>
+      </w:r>
+      <w:r>
+        <w:rPr>
+          <w:lang w:val="en-US"/>
+        </w:rPr>
+        <w:t>to download a program onto the S</w:t>
+      </w:r>
+      <w:r>
+        <w:rPr>
+          <w:lang w:val="en-US"/>
+        </w:rPr>
+        <w:t>himmer3 device directly from Code Composer</w:t>
+      </w:r>
+      <w:r>
+        <w:rPr>
+          <w:lang w:val="en-US"/>
+        </w:rPr>
+        <w:t xml:space="preserve"> Studio</w:t>
+      </w:r>
+      <w:r>
+        <w:rPr>
+          <w:lang w:val="en-US"/>
+        </w:rPr>
+        <w:t>. Therefore the Shimmer3 Bootstrap Loader (BSL) is needed in order to transfer the generated Hex file from Code Com</w:t>
+      </w:r>
+      <w:r>
+        <w:rPr>
+          <w:lang w:val="en-US"/>
+        </w:rPr>
+        <w:t>poser to the controller of the S</w:t>
+      </w:r>
+      <w:r>
+        <w:rPr>
+          <w:lang w:val="en-US"/>
+        </w:rPr>
+        <w:t>himmer3 device. T</w:t>
+      </w:r>
+      <w:r>
+        <w:rPr>
+          <w:lang w:val="en-US"/>
+        </w:rPr>
+        <w:t>he program is located in the folder “</w:t>
+      </w:r>
+      <w:r>
+        <w:rPr>
+          <w:lang w:val="en-US"/>
+        </w:rPr>
+        <w:t>Resources</w:t>
+      </w:r>
+      <w:r>
+        <w:rPr>
+          <w:lang w:val="en-US"/>
+        </w:rPr>
+        <w:t>/Bootstrap Loader</w:t>
+      </w:r>
+      <w:r>
+        <w:rPr>
+          <w:lang w:val="en-US"/>
+        </w:rPr>
+        <w:t>.zip</w:t>
+      </w:r>
+      <w:r>
+        <w:rPr>
+          <w:lang w:val="en-US"/>
+        </w:rPr>
+        <w:t xml:space="preserve">”. </w:t>
+      </w:r>
+      <w:r>
+        <w:rPr>
+          <w:lang w:val="en-US"/>
+        </w:rPr>
+        <w:t>No installation is required here</w:t>
+      </w:r>
+      <w:r>
+        <w:rPr>
+          <w:lang w:val="en-US"/>
+        </w:rPr>
+        <w:t xml:space="preserve"> only unpacking</w:t>
+      </w:r>
+      <w:r>
+        <w:rPr>
+          <w:lang w:val="en-US"/>
+        </w:rPr>
+        <w:t>. It can be run dir</w:t>
+      </w:r>
+      <w:r>
+        <w:rPr>
+          <w:lang w:val="en-US"/>
+        </w:rPr>
+        <w:t>ectly from the .exe file</w:t>
+      </w:r>
+      <w:r>
+        <w:rPr>
+          <w:lang w:val="en-US"/>
+        </w:rPr>
+        <w:t>.</w:t>
+      </w:r>
+    </w:p>
+    <w:p>
+      <w:pPr>
+        <w:pStyle w:val="Overskrift2"/>
+        <w:rPr>
+          <w:lang w:val="en-US"/>
+        </w:rPr>
+      </w:pPr>
+      <w:bookmarkStart w:id="6" w:name="_Toc410642516"/>
+      <w:r>
+        <w:rPr>
+          <w:lang w:val="en-US"/>
+        </w:rPr>
+        <w:t>Sample programs</w:t>
+      </w:r>
+      <w:bookmarkEnd w:id="6"/>
+    </w:p>
+    <w:p>
+      <w:pPr>
+        <w:rPr>
+          <w:lang w:val="en-US"/>
+        </w:rPr>
+      </w:pPr>
+      <w:r>
+        <w:rPr>
+          <w:lang w:val="en-US"/>
+        </w:rPr>
+        <w:t>Shimmer has made v</w:t>
+      </w:r>
+      <w:r>
+        <w:rPr>
+          <w:lang w:val="en-US"/>
+        </w:rPr>
+        <w:t>arious sample programs that use</w:t>
+      </w:r>
+      <w:r>
+        <w:rPr>
+          <w:lang w:val="en-US"/>
+        </w:rPr>
+        <w:t xml:space="preserve"> the different functionalities of</w:t>
+      </w:r>
+      <w:r>
+        <w:rPr>
+          <w:lang w:val="en-US"/>
+        </w:rPr>
+        <w:t xml:space="preserve"> the Shimmer3 </w:t>
+      </w:r>
+      <w:r>
+        <w:rPr>
+          <w:lang w:val="en-US"/>
+        </w:rPr>
+        <w:t>device. These</w:t>
+      </w:r>
+      <w:r>
+        <w:rPr>
+          <w:lang w:val="en-US"/>
+        </w:rPr>
+        <w:t xml:space="preserve"> programs</w:t>
+      </w:r>
+      <w:r>
+        <w:rPr>
+          <w:lang w:val="en-US"/>
+        </w:rPr>
+        <w:t xml:space="preserve"> are a great starting point when developing custom applications. </w:t>
+      </w:r>
+      <w:r>
+        <w:rPr>
+          <w:lang w:val="en-US"/>
+        </w:rPr>
+        <w:t>The</w:t>
+      </w:r>
+      <w:r>
+        <w:rPr>
+          <w:lang w:val="en-US"/>
+        </w:rPr>
+        <w:t xml:space="preserve"> </w:t>
+      </w:r>
+      <w:r>
+        <w:rPr>
+          <w:lang w:val="en-US"/>
+        </w:rPr>
+        <w:t>sample programs are</w:t>
+      </w:r>
+      <w:r>
+        <w:rPr>
+          <w:lang w:val="en-US"/>
+        </w:rPr>
+        <w:t xml:space="preserve"> included in the Bootstrap Loader but only as Hex files so</w:t>
+      </w:r>
+      <w:r>
+        <w:rPr>
+          <w:lang w:val="en-US"/>
+        </w:rPr>
+        <w:t xml:space="preserve"> that it is impossible to inspect the structure of the code behind. However the sample programs are maintained at a Github repository where the actual code can be downloaded and modified:</w:t>
+      </w:r>
+    </w:p>
+    <w:p>
+      <w:pPr>
+        <w:rPr>
+          <w:lang w:val="en-US"/>
+        </w:rPr>
+      </w:pPr>
+      <w:hyperlink r:id="rId16" w:history="1">
+        <w:r>
+          <w:rPr>
+            <w:rStyle w:val="Hyperlink"/>
+            <w:lang w:val="en-US"/>
+          </w:rPr>
+          <w:t>https://github.com/ShimmerResearch/shimmer3/tree/015b696fd36076cbf6c45e70ac3c4e345dd10c06/apps</w:t>
+        </w:r>
+      </w:hyperlink>
+    </w:p>
+    <w:p>
+      <w:pPr>
+        <w:rPr>
+          <w:lang w:val="en-US"/>
+        </w:rPr>
+      </w:pPr>
+      <w:r>
+        <w:rPr>
+          <w:lang w:val="en-US"/>
+        </w:rPr>
+        <w:t>All sample programs are located in the folder “</w:t>
+      </w:r>
+      <w:r>
+        <w:rPr>
+          <w:lang w:val="en-US"/>
+        </w:rPr>
+        <w:t>Resources</w:t>
+      </w:r>
+      <w:r>
+        <w:rPr>
+          <w:lang w:val="en-US"/>
+        </w:rPr>
+        <w:t xml:space="preserve">/Sample </w:t>
+      </w:r>
+      <w:r>
+        <w:rPr>
+          <w:lang w:val="en-US"/>
+        </w:rPr>
+        <w:t>firmware</w:t>
+      </w:r>
+      <w:r>
+        <w:rPr>
+          <w:lang w:val="en-US"/>
+        </w:rPr>
+        <w:t>”.</w:t>
+      </w:r>
+    </w:p>
+    <w:p>
+      <w:pPr>
+        <w:pStyle w:val="Overskrift2"/>
+        <w:rPr>
+          <w:lang w:val="en-US"/>
+        </w:rPr>
+      </w:pPr>
+      <w:bookmarkStart w:id="7" w:name="_Toc410642517"/>
+      <w:r>
+        <w:rPr>
+          <w:lang w:val="en-US"/>
+        </w:rPr>
+        <w:t>Shimmer Connect</w:t>
       </w:r>
       <w:bookmarkEnd w:id="7"/>
     </w:p>
@@ -2026,49 +2225,31 @@
         <w:rPr>
           <w:lang w:val="en-US"/>
         </w:rPr>
-        <w:t xml:space="preserve">It is not possible </w:t>
-      </w:r>
-      <w:r>
-        <w:rPr>
-          <w:lang w:val="en-US"/>
-        </w:rPr>
-        <w:t>to download a program onto the S</w:t>
-      </w:r>
-      <w:r>
-        <w:rPr>
-          <w:lang w:val="en-US"/>
-        </w:rPr>
-        <w:t>himmer3 device directly from Code Composer</w:t>
-      </w:r>
-      <w:r>
-        <w:rPr>
-          <w:lang w:val="en-US"/>
-        </w:rPr>
-        <w:t xml:space="preserve"> Studio</w:t>
-      </w:r>
-      <w:r>
-        <w:rPr>
-          <w:lang w:val="en-US"/>
-        </w:rPr>
-        <w:t>. Therefore the Shimmer3 Bootstrap Loader (BSL) is needed in order to transfer the generated Hex file from Code Com</w:t>
-      </w:r>
-      <w:r>
-        <w:rPr>
-          <w:lang w:val="en-US"/>
-        </w:rPr>
-        <w:t>poser to the controller of the S</w:t>
-      </w:r>
-      <w:r>
-        <w:rPr>
-          <w:lang w:val="en-US"/>
-        </w:rPr>
-        <w:t>himmer3 device. T</w:t>
-      </w:r>
-      <w:r>
-        <w:rPr>
-          <w:lang w:val="en-US"/>
-        </w:rPr>
-        <w:t>he program is located in the folder “</w:t>
+        <w:t>Shimmer Connect is a PC application</w:t>
+      </w:r>
+      <w:r>
+        <w:rPr>
+          <w:lang w:val="en-US"/>
+        </w:rPr>
+        <w:t>, which reads data from the S</w:t>
+      </w:r>
+      <w:r>
+        <w:rPr>
+          <w:lang w:val="en-US"/>
+        </w:rPr>
+        <w:t>himmer3 d</w:t>
+      </w:r>
+      <w:r>
+        <w:rPr>
+          <w:lang w:val="en-US"/>
+        </w:rPr>
+        <w:t>evice and displays it graphically.</w:t>
+      </w:r>
+      <w:r>
+        <w:rPr>
+          <w:lang w:val="en-US"/>
+        </w:rPr>
+        <w:t xml:space="preserve"> This program along with the source code is located in the folder “</w:t>
       </w:r>
       <w:r>
         <w:rPr>
@@ -2080,226 +2261,51 @@
         <w:rPr>
           <w:lang w:val="en-US"/>
         </w:rPr>
-        <w:t xml:space="preserve">/Bootstrap Loader”. </w:t>
-      </w:r>
-      <w:r>
-        <w:rPr>
-          <w:lang w:val="en-US"/>
-        </w:rPr>
-        <w:t>No installation is required here. It can be run dir</w:t>
-      </w:r>
-      <w:r>
-        <w:rPr>
-          <w:lang w:val="en-US"/>
-        </w:rPr>
-        <w:t>ectly from the .exe file</w:t>
-      </w:r>
-      <w:r>
-        <w:rPr>
-          <w:lang w:val="en-US"/>
-        </w:rPr>
-        <w:t>.</w:t>
+        <w:t>/Shimmer Connect v0.7</w:t>
+      </w:r>
+      <w:r>
+        <w:rPr>
+          <w:lang w:val="en-US"/>
+        </w:rPr>
+        <w:t>.zip</w:t>
+      </w:r>
+      <w:bookmarkStart w:id="8" w:name="_GoBack"/>
+      <w:bookmarkEnd w:id="8"/>
+      <w:r>
+        <w:rPr>
+          <w:lang w:val="en-US"/>
+        </w:rPr>
+        <w:t>”</w:t>
       </w:r>
     </w:p>
     <w:p>
       <w:pPr>
-        <w:pStyle w:val="Overskrift2"/>
-        <w:rPr>
-          <w:lang w:val="en-US"/>
-        </w:rPr>
-      </w:pPr>
-      <w:bookmarkStart w:id="8" w:name="_Toc410642516"/>
-      <w:r>
-        <w:rPr>
-          <w:lang w:val="en-US"/>
-        </w:rPr>
-        <w:t>Sample programs</w:t>
-      </w:r>
-      <w:bookmarkEnd w:id="8"/>
+        <w:jc w:val="left"/>
+        <w:rPr>
+          <w:lang w:val="en-US"/>
+        </w:rPr>
+      </w:pPr>
+      <w:r>
+        <w:rPr>
+          <w:lang w:val="en-US"/>
+        </w:rPr>
+        <w:br w:type="page"/>
+      </w:r>
     </w:p>
     <w:p>
       <w:pPr>
-        <w:rPr>
-          <w:lang w:val="en-US"/>
-        </w:rPr>
-      </w:pPr>
-      <w:r>
-        <w:rPr>
-          <w:lang w:val="en-US"/>
-        </w:rPr>
-        <w:t>Shimmer has made v</w:t>
-      </w:r>
-      <w:r>
-        <w:rPr>
-          <w:lang w:val="en-US"/>
-        </w:rPr>
-        <w:t>arious sample programs that use</w:t>
-      </w:r>
-      <w:r>
-        <w:rPr>
-          <w:lang w:val="en-US"/>
-        </w:rPr>
-        <w:t xml:space="preserve"> the different functionalities of</w:t>
-      </w:r>
-      <w:r>
-        <w:rPr>
-          <w:lang w:val="en-US"/>
-        </w:rPr>
-        <w:t xml:space="preserve"> the Shimmer3 </w:t>
-      </w:r>
-      <w:r>
-        <w:rPr>
-          <w:lang w:val="en-US"/>
-        </w:rPr>
-        <w:t>device. These</w:t>
-      </w:r>
-      <w:r>
-        <w:rPr>
-          <w:lang w:val="en-US"/>
-        </w:rPr>
-        <w:t xml:space="preserve"> programs</w:t>
-      </w:r>
-      <w:r>
-        <w:rPr>
-          <w:lang w:val="en-US"/>
-        </w:rPr>
-        <w:t xml:space="preserve"> are a great starting point when developing custom applications. </w:t>
-      </w:r>
-      <w:r>
-        <w:rPr>
-          <w:lang w:val="en-US"/>
-        </w:rPr>
-        <w:t>The</w:t>
-      </w:r>
-      <w:r>
-        <w:rPr>
-          <w:lang w:val="en-US"/>
-        </w:rPr>
-        <w:t xml:space="preserve"> </w:t>
-      </w:r>
-      <w:r>
-        <w:rPr>
-          <w:lang w:val="en-US"/>
-        </w:rPr>
-        <w:t>sample programs are</w:t>
-      </w:r>
-      <w:r>
-        <w:rPr>
-          <w:lang w:val="en-US"/>
-        </w:rPr>
-        <w:t xml:space="preserve"> included in the Bootstrap Loader but only as Hex files so</w:t>
-      </w:r>
-      <w:r>
-        <w:rPr>
-          <w:lang w:val="en-US"/>
-        </w:rPr>
-        <w:t xml:space="preserve"> that it is impossible to inspect the structure of the code behind. However the sample programs are maintained at a </w:t>
-      </w:r>
-      <w:proofErr w:type="spellStart"/>
-      <w:r>
-        <w:rPr>
-          <w:lang w:val="en-US"/>
-        </w:rPr>
-        <w:t>Github</w:t>
-      </w:r>
-      <w:proofErr w:type="spellEnd"/>
-      <w:r>
-        <w:rPr>
-          <w:lang w:val="en-US"/>
-        </w:rPr>
-        <w:t xml:space="preserve"> repository where the actual code can be downloaded and modified:</w:t>
-      </w:r>
-    </w:p>
-    <w:p>
-      <w:pPr>
-        <w:rPr>
-          <w:lang w:val="en-US"/>
-        </w:rPr>
-      </w:pPr>
-      <w:r>
+        <w:pStyle w:val="Overskrift1"/>
+        <w:rPr>
+          <w:lang w:val="en-US"/>
+        </w:rPr>
+      </w:pPr>
+      <w:bookmarkStart w:id="9" w:name="_Toc410642518"/>
+      <w:r>
+        <w:rPr>
+          <w:lang w:val="en-US"/>
+        </w:rPr>
         <w:lastRenderedPageBreak/>
-        <w:fldChar w:fldCharType="begin"/>
-      </w:r>
-      <w:r>
-        <w:rPr>
-          <w:lang w:val="en-US"/>
-        </w:rPr>
-        <w:instrText xml:space="preserve"> HYPERLINK "https://github.com/ShimmerResearch/shimmer3/tree/015b6</w:instrText>
-      </w:r>
-      <w:r>
-        <w:rPr>
-          <w:lang w:val="en-US"/>
-        </w:rPr>
-        <w:instrText xml:space="preserve">96fd36076cbf6c45e70ac3c4e345dd10c06/apps" </w:instrText>
-      </w:r>
-      <w:r>
-        <w:fldChar w:fldCharType="separate"/>
-      </w:r>
-      <w:r>
-        <w:rPr>
-          <w:rStyle w:val="Hyperlink"/>
-          <w:lang w:val="en-US"/>
-        </w:rPr>
-        <w:t>https://github.com/ShimmerResearch/shimmer3/tree/015b696fd36076cbf6c45e70ac3c4e345dd10c06/apps</w:t>
-      </w:r>
-      <w:r>
-        <w:rPr>
-          <w:rStyle w:val="Hyperlink"/>
-          <w:lang w:val="en-US"/>
-        </w:rPr>
-        <w:fldChar w:fldCharType="end"/>
-      </w:r>
-    </w:p>
-    <w:p>
-      <w:pPr>
-        <w:rPr>
-          <w:lang w:val="en-US"/>
-        </w:rPr>
-      </w:pPr>
-      <w:r>
-        <w:rPr>
-          <w:lang w:val="en-US"/>
-        </w:rPr>
-        <w:t>All sample programs are located in the folder “</w:t>
-      </w:r>
-      <w:r>
-        <w:rPr>
-          <w:lang w:val="en-US"/>
-        </w:rPr>
-        <w:t>Resources</w:t>
-      </w:r>
-      <w:r>
-        <w:rPr>
-          <w:lang w:val="en-US"/>
-        </w:rPr>
-        <w:t xml:space="preserve">/Sample </w:t>
-      </w:r>
-      <w:r>
-        <w:rPr>
-          <w:lang w:val="en-US"/>
-        </w:rPr>
-        <w:t>firmware</w:t>
-      </w:r>
-      <w:r>
-        <w:rPr>
-          <w:lang w:val="en-US"/>
-        </w:rPr>
-        <w:t>”.</w:t>
-      </w:r>
-    </w:p>
-    <w:p>
-      <w:pPr>
-        <w:pStyle w:val="Overskrift2"/>
-        <w:rPr>
-          <w:lang w:val="en-US"/>
-        </w:rPr>
-      </w:pPr>
-      <w:bookmarkStart w:id="9" w:name="_Toc410642517"/>
-      <w:r>
-        <w:rPr>
-          <w:lang w:val="en-US"/>
-        </w:rPr>
-        <w:t>Shimmer Connect</w:t>
+        <w:t>Programming the device</w:t>
       </w:r>
       <w:bookmarkEnd w:id="9"/>
     </w:p>
@@ -2313,122 +2319,42 @@
         <w:rPr>
           <w:lang w:val="en-US"/>
         </w:rPr>
-        <w:t>Shimmer Connect is a PC application</w:t>
-      </w:r>
-      <w:r>
-        <w:rPr>
-          <w:lang w:val="en-US"/>
-        </w:rPr>
-        <w:t>, which reads data from the S</w:t>
-      </w:r>
-      <w:r>
-        <w:rPr>
-          <w:lang w:val="en-US"/>
-        </w:rPr>
-        <w:t>himmer3 d</w:t>
-      </w:r>
-      <w:r>
-        <w:rPr>
-          <w:lang w:val="en-US"/>
-        </w:rPr>
-        <w:t>evice and displays it graphically.</w:t>
-      </w:r>
-      <w:r>
-        <w:rPr>
-          <w:lang w:val="en-US"/>
-        </w:rPr>
-        <w:t xml:space="preserve"> This program along with the source code is located in the folder “</w:t>
-      </w:r>
-      <w:r>
-        <w:rPr>
-          <w:lang w:val="en-US"/>
-        </w:rPr>
-        <w:t>Resources</w:t>
-      </w:r>
-      <w:r>
-        <w:rPr>
-          <w:lang w:val="en-US"/>
-        </w:rPr>
-        <w:t>/Shimmer Connect v0.7”</w:t>
+        <w:t>This section describes the procedure to download one</w:t>
+      </w:r>
+      <w:r>
+        <w:rPr>
+          <w:lang w:val="en-US"/>
+        </w:rPr>
+        <w:t xml:space="preserve"> of the sample programs to the S</w:t>
+      </w:r>
+      <w:r>
+        <w:rPr>
+          <w:lang w:val="en-US"/>
+        </w:rPr>
+        <w:t>himmer3 device.</w:t>
       </w:r>
     </w:p>
     <w:p>
       <w:pPr>
-        <w:jc w:val="left"/>
-        <w:rPr>
-          <w:lang w:val="en-US"/>
-        </w:rPr>
-      </w:pPr>
-      <w:r>
-        <w:rPr>
-          <w:lang w:val="en-US"/>
-        </w:rPr>
-        <w:br w:type="page"/>
-      </w:r>
-    </w:p>
-    <w:p>
-      <w:pPr>
-        <w:pStyle w:val="Overskrift1"/>
-        <w:rPr>
-          <w:lang w:val="en-US"/>
-        </w:rPr>
-      </w:pPr>
-      <w:bookmarkStart w:id="10" w:name="_Toc410642518"/>
-      <w:r>
-        <w:rPr>
-          <w:lang w:val="en-US"/>
-        </w:rPr>
-        <w:lastRenderedPageBreak/>
-        <w:t>Programming the device</w:t>
+        <w:pStyle w:val="Overskrift2"/>
+        <w:rPr>
+          <w:lang w:val="en-US"/>
+        </w:rPr>
+      </w:pPr>
+      <w:bookmarkStart w:id="10" w:name="_Toc410642519"/>
+      <w:r>
+        <w:rPr>
+          <w:lang w:val="en-US"/>
+        </w:rPr>
+        <w:t>Programming - s</w:t>
+      </w:r>
+      <w:r>
+        <w:rPr>
+          <w:lang w:val="en-US"/>
+        </w:rPr>
+        <w:t>tep by step</w:t>
       </w:r>
       <w:bookmarkEnd w:id="10"/>
-    </w:p>
-    <w:p>
-      <w:pPr>
-        <w:rPr>
-          <w:lang w:val="en-US"/>
-        </w:rPr>
-      </w:pPr>
-      <w:r>
-        <w:rPr>
-          <w:lang w:val="en-US"/>
-        </w:rPr>
-        <w:t>This section describes the procedure to download one</w:t>
-      </w:r>
-      <w:r>
-        <w:rPr>
-          <w:lang w:val="en-US"/>
-        </w:rPr>
-        <w:t xml:space="preserve"> of the sample programs to the S</w:t>
-      </w:r>
-      <w:r>
-        <w:rPr>
-          <w:lang w:val="en-US"/>
-        </w:rPr>
-        <w:t>himmer3 device.</w:t>
-      </w:r>
-    </w:p>
-    <w:p>
-      <w:pPr>
-        <w:pStyle w:val="Overskrift2"/>
-        <w:rPr>
-          <w:lang w:val="en-US"/>
-        </w:rPr>
-      </w:pPr>
-      <w:bookmarkStart w:id="11" w:name="_Toc410642519"/>
-      <w:r>
-        <w:rPr>
-          <w:lang w:val="en-US"/>
-        </w:rPr>
-        <w:t>Programming - s</w:t>
-      </w:r>
-      <w:r>
-        <w:rPr>
-          <w:lang w:val="en-US"/>
-        </w:rPr>
-        <w:t>tep by step</w:t>
-      </w:r>
-      <w:bookmarkEnd w:id="11"/>
     </w:p>
     <w:p>
       <w:pPr>
@@ -2660,16 +2586,8 @@
           <w:lang w:val="en-US"/>
         </w:rPr>
         <w:br/>
-        <w:t>Error initializing emulator</w:t>
-      </w:r>
-      <w:proofErr w:type="gramStart"/>
-      <w:r>
-        <w:rPr>
-          <w:lang w:val="en-US"/>
-        </w:rPr>
-        <w:t>:</w:t>
-      </w:r>
-      <w:proofErr w:type="gramEnd"/>
+        <w:t>Error initializing emulator:</w:t>
+      </w:r>
       <w:r>
         <w:rPr>
           <w:lang w:val="en-US"/>
@@ -2956,14 +2874,14 @@
           <w:lang w:val="en-US"/>
         </w:rPr>
       </w:pPr>
-      <w:bookmarkStart w:id="12" w:name="_Toc410642520"/>
+      <w:bookmarkStart w:id="11" w:name="_Toc410642520"/>
       <w:r>
         <w:rPr>
           <w:lang w:val="en-US"/>
         </w:rPr>
         <w:t>Sample programs</w:t>
       </w:r>
-      <w:bookmarkEnd w:id="12"/>
+      <w:bookmarkEnd w:id="11"/>
     </w:p>
     <w:p>
       <w:pPr>
@@ -3022,19 +2940,11 @@
         </w:rPr>
         <w:br/>
       </w:r>
-      <w:proofErr w:type="gramStart"/>
-      <w:r>
-        <w:rPr>
-          <w:lang w:val="en-US"/>
-        </w:rPr>
-        <w:t>This</w:t>
-      </w:r>
-      <w:proofErr w:type="gramEnd"/>
-      <w:r>
-        <w:rPr>
-          <w:lang w:val="en-US"/>
-        </w:rPr>
-        <w:t xml:space="preserve"> is a very basic application </w:t>
+      <w:r>
+        <w:rPr>
+          <w:lang w:val="en-US"/>
+        </w:rPr>
+        <w:t xml:space="preserve">This is a very basic application </w:t>
       </w:r>
       <w:r>
         <w:rPr>
@@ -3069,19 +2979,11 @@
         </w:rPr>
         <w:br/>
       </w:r>
-      <w:proofErr w:type="gramStart"/>
-      <w:r>
-        <w:rPr>
-          <w:lang w:val="en-US"/>
-        </w:rPr>
-        <w:t>This</w:t>
-      </w:r>
-      <w:proofErr w:type="gramEnd"/>
-      <w:r>
-        <w:rPr>
-          <w:lang w:val="en-US"/>
-        </w:rPr>
-        <w:t xml:space="preserve"> application is able to transmit dummy data</w:t>
+      <w:r>
+        <w:rPr>
+          <w:lang w:val="en-US"/>
+        </w:rPr>
+        <w:t>This application is able to transmit dummy data</w:t>
       </w:r>
       <w:r>
         <w:rPr>
@@ -3150,7 +3052,6 @@
           <w:lang w:val="en-US"/>
         </w:rPr>
       </w:pPr>
-      <w:proofErr w:type="spellStart"/>
       <w:r>
         <w:rPr>
           <w:b/>
@@ -3158,7 +3059,6 @@
         </w:rPr>
         <w:t>BtStream</w:t>
       </w:r>
-      <w:proofErr w:type="spellEnd"/>
       <w:r>
         <w:rPr>
           <w:b/>
@@ -3166,7 +3066,6 @@
         </w:rPr>
         <w:br/>
       </w:r>
-      <w:proofErr w:type="gramStart"/>
       <w:r>
         <w:rPr>
           <w:lang w:val="en-US"/>
@@ -3177,14 +3076,7 @@
         <w:rPr>
           <w:lang w:val="en-US"/>
         </w:rPr>
-        <w:t>his</w:t>
-      </w:r>
-      <w:proofErr w:type="gramEnd"/>
-      <w:r>
-        <w:rPr>
-          <w:lang w:val="en-US"/>
-        </w:rPr>
-        <w:t xml:space="preserve"> is a general-purpose configurable application to be used with </w:t>
+        <w:t xml:space="preserve">his is a general-purpose configurable application to be used with </w:t>
       </w:r>
       <w:r>
         <w:rPr>
@@ -3215,21 +3107,7 @@
         <w:rPr>
           <w:lang w:val="en-US" w:eastAsia="da-DK"/>
         </w:rPr>
-        <w:t xml:space="preserve">By default this application samples the 3-axis analog accelerometer, MPU9150 gyroscope, LSM303DLHC magnetometer and battery voltage at 50Hz and sends the data over the Bluetooth radio at </w:t>
-      </w:r>
-      <w:proofErr w:type="gramStart"/>
-      <w:r>
-        <w:rPr>
-          <w:lang w:val="en-US" w:eastAsia="da-DK"/>
-        </w:rPr>
-        <w:t>51.2Hz,</w:t>
-      </w:r>
-      <w:proofErr w:type="gramEnd"/>
-      <w:r>
-        <w:rPr>
-          <w:lang w:val="en-US" w:eastAsia="da-DK"/>
-        </w:rPr>
-        <w:t xml:space="preserve"> using a data buffer size of 1 (the buffer size is not currently configurable).</w:t>
+        <w:t>By default this application samples the 3-axis analog accelerometer, MPU9150 gyroscope, LSM303DLHC magnetometer and battery voltage at 50Hz and sends the data over the Bluetooth radio at 51.2Hz, using a data buffer size of 1 (the buffer size is not currently configurable).</w:t>
       </w:r>
     </w:p>
     <w:p>
@@ -3238,7 +3116,6 @@
           <w:lang w:val="en-US"/>
         </w:rPr>
       </w:pPr>
-      <w:proofErr w:type="spellStart"/>
       <w:r>
         <w:rPr>
           <w:b/>
@@ -3246,7 +3123,6 @@
         </w:rPr>
         <w:t>LogAndStream</w:t>
       </w:r>
-      <w:proofErr w:type="spellEnd"/>
       <w:r>
         <w:rPr>
           <w:b/>
@@ -3267,7 +3143,6 @@
           <w:lang w:val="en-US"/>
         </w:rPr>
       </w:pPr>
-      <w:proofErr w:type="spellStart"/>
       <w:r>
         <w:rPr>
           <w:b/>
@@ -3275,7 +3150,6 @@
         </w:rPr>
         <w:t>SDLog</w:t>
       </w:r>
-      <w:proofErr w:type="spellEnd"/>
       <w:r>
         <w:rPr>
           <w:b/>
@@ -3321,16 +3195,16 @@
           <w:lang w:val="en-US"/>
         </w:rPr>
       </w:pPr>
-      <w:bookmarkStart w:id="13" w:name="_Toc410642521"/>
-      <w:bookmarkStart w:id="14" w:name="_Ref410642620"/>
+      <w:bookmarkStart w:id="12" w:name="_Toc410642521"/>
+      <w:bookmarkStart w:id="13" w:name="_Ref410642620"/>
       <w:r>
         <w:rPr>
           <w:lang w:val="en-US"/>
         </w:rPr>
         <w:t>Final remarks</w:t>
       </w:r>
+      <w:bookmarkEnd w:id="12"/>
       <w:bookmarkEnd w:id="13"/>
-      <w:bookmarkEnd w:id="14"/>
     </w:p>
     <w:p>
       <w:pPr>
@@ -3342,21 +3216,7 @@
         <w:rPr>
           <w:lang w:val="en-US"/>
         </w:rPr>
-        <w:t xml:space="preserve">The </w:t>
-      </w:r>
-      <w:proofErr w:type="spellStart"/>
-      <w:r>
-        <w:rPr>
-          <w:lang w:val="en-US"/>
-        </w:rPr>
-        <w:t>BtStream</w:t>
-      </w:r>
-      <w:proofErr w:type="spellEnd"/>
-      <w:r>
-        <w:rPr>
-          <w:lang w:val="en-US"/>
-        </w:rPr>
-        <w:t xml:space="preserve"> program use</w:t>
+        <w:t>The BtStream program use</w:t>
       </w:r>
       <w:r>
         <w:rPr>
@@ -3413,21 +3273,7 @@
         <w:rPr>
           <w:lang w:val="en-US"/>
         </w:rPr>
-        <w:t xml:space="preserve">When this is done and the </w:t>
-      </w:r>
-      <w:proofErr w:type="spellStart"/>
-      <w:r>
-        <w:rPr>
-          <w:lang w:val="en-US"/>
-        </w:rPr>
-        <w:t>BtStream</w:t>
-      </w:r>
-      <w:proofErr w:type="spellEnd"/>
-      <w:r>
-        <w:rPr>
-          <w:lang w:val="en-US"/>
-        </w:rPr>
-        <w:t xml:space="preserve"> program is loaded onto the device you can connect to it using the PC application and see the data graphically.</w:t>
+        <w:t>When this is done and the BtStream program is loaded onto the device you can connect to it using the PC application and see the data graphically.</w:t>
       </w:r>
     </w:p>
     <w:p>
@@ -3500,21 +3346,7 @@
         <w:rPr>
           <w:lang w:val="en-US"/>
         </w:rPr>
-        <w:t xml:space="preserve"> from the </w:t>
-      </w:r>
-      <w:proofErr w:type="spellStart"/>
-      <w:r>
-        <w:rPr>
-          <w:lang w:val="en-US"/>
-        </w:rPr>
-        <w:t>Github</w:t>
-      </w:r>
-      <w:proofErr w:type="spellEnd"/>
-      <w:r>
-        <w:rPr>
-          <w:lang w:val="en-US"/>
-        </w:rPr>
-        <w:t xml:space="preserve"> repo</w:t>
+        <w:t xml:space="preserve"> from the Github repo</w:t>
       </w:r>
       <w:r>
         <w:rPr>
@@ -3532,21 +3364,7 @@
         <w:rPr>
           <w:lang w:val="en-US"/>
         </w:rPr>
-        <w:t xml:space="preserve">. Therefore it would be beneficial to have a paid version of Code Composer so that the newest version of </w:t>
-      </w:r>
-      <w:proofErr w:type="spellStart"/>
-      <w:r>
-        <w:rPr>
-          <w:lang w:val="en-US"/>
-        </w:rPr>
-        <w:t>BtStream</w:t>
-      </w:r>
-      <w:proofErr w:type="spellEnd"/>
-      <w:r>
-        <w:rPr>
-          <w:lang w:val="en-US"/>
-        </w:rPr>
-        <w:t xml:space="preserve"> can be modified and compiled.</w:t>
+        <w:t>. Therefore it would be beneficial to have a paid version of Code Composer so that the newest version of BtStream can be modified and compiled.</w:t>
       </w:r>
     </w:p>
     <w:p>
@@ -3565,8 +3383,8 @@
       </w:pPr>
     </w:p>
     <w:sectPr>
-      <w:footerReference w:type="even" r:id="rId16"/>
-      <w:footerReference w:type="default" r:id="rId17"/>
+      <w:footerReference w:type="even" r:id="rId17"/>
+      <w:footerReference w:type="default" r:id="rId18"/>
       <w:pgSz w:w="11906" w:h="16838"/>
       <w:pgMar w:top="1701" w:right="1701" w:bottom="1701" w:left="1701" w:header="709" w:footer="709" w:gutter="0"/>
       <w:pgNumType w:start="1"/>
@@ -3705,7 +3523,7 @@
                 <w:b/>
                 <w:noProof/>
               </w:rPr>
-              <w:t>2</w:t>
+              <w:t>1</w:t>
             </w:r>
             <w:r>
               <w:rPr>
@@ -3796,7 +3614,7 @@
         <w:b/>
         <w:noProof/>
       </w:rPr>
-      <w:t>6</w:t>
+      <w:t>4</w:t>
     </w:r>
     <w:r>
       <w:rPr>
@@ -3922,7 +3740,7 @@
                 <w:b/>
                 <w:noProof/>
               </w:rPr>
-              <w:t>1</w:t>
+              <w:t>3</w:t>
             </w:r>
             <w:r>
               <w:rPr>
@@ -7543,7 +7361,7 @@
 </file>
 
 <file path=customXml/itemProps1.xml><?xml version="1.0" encoding="utf-8"?>
-<ds:datastoreItem xmlns:ds="http://schemas.openxmlformats.org/officeDocument/2006/customXml" ds:itemID="{967753E3-60CA-4203-A70B-495BB1F559E5}">
+<ds:datastoreItem xmlns:ds="http://schemas.openxmlformats.org/officeDocument/2006/customXml" ds:itemID="{CC77EB33-CF44-4C4F-9D17-A8B1E9397F42}">
   <ds:schemaRefs>
     <ds:schemaRef ds:uri="http://schemas.openxmlformats.org/officeDocument/2006/bibliography"/>
   </ds:schemaRefs>

</xml_diff>